<commit_message>
enhanced.. inspired from LMU
</commit_message>
<xml_diff>
--- a/Sysreq/Explanation of Thred Pattern Mathing A.docx
+++ b/Sysreq/Explanation of Thred Pattern Mathing A.docx
@@ -702,12 +702,6 @@
         <w:gridCol w:w="7532"/>
       </w:tblGrid>
       <w:tr>
-        <w:tblPrEx>
-          <w:tblCellMar>
-            <w:top w:w="0" w:type="dxa"/>
-            <w:bottom w:w="0" w:type="dxa"/>
-          </w:tblCellMar>
-        </w:tblPrEx>
         <w:trPr>
           <w:trHeight w:val="267"/>
         </w:trPr>
@@ -761,6 +755,9 @@
       <w:pPr>
         <w:pStyle w:val="Default"/>
         <w:ind w:left="1304"/>
+        <w:rPr>
+          <w:lang w:val="en-US"/>
+        </w:rPr>
       </w:pPr>
     </w:p>
     <w:p>
@@ -1572,13 +1569,6 @@
           <w:lang w:val="en-GB"/>
         </w:rPr>
       </w:pPr>
-    </w:p>
-    <w:p>
-      <w:pPr>
-        <w:rPr>
-          <w:lang w:val="en-US"/>
-        </w:rPr>
-      </w:pPr>
       <w:r>
         <w:rPr>
           <w:noProof/>
@@ -1589,7 +1579,7 @@
             <v:stroke joinstyle="miter"/>
             <v:path gradientshapeok="t" o:connecttype="rect"/>
           </v:shapetype>
-          <v:shape id="_x0000_s1038" type="#_x0000_t202" style="position:absolute;margin-left:71.4pt;margin-top:4.1pt;width:427.45pt;height:176.75pt;z-index:251660288;mso-width-relative:margin;mso-height-relative:margin">
+          <v:shape id="_x0000_s1038" type="#_x0000_t202" style="position:absolute;left:0;text-align:left;margin-left:50.8pt;margin-top:5.35pt;width:427.45pt;height:292.65pt;z-index:251660288;mso-width-relative:margin;mso-height-relative:margin">
             <v:textbox>
               <w:txbxContent>
                 <w:p>
@@ -1612,7 +1602,25 @@
                       <w:szCs w:val="28"/>
                       <w:lang w:val="en-GB"/>
                     </w:rPr>
-                    <w:t>Threadpaterns as saved in the thread response subsystem is a complex data structure that reflects important attack data like:</w:t>
+                    <w:t>Thread</w:t>
+                  </w:r>
+                  <w:r>
+                    <w:rPr>
+                      <w:b/>
+                      <w:sz w:val="28"/>
+                      <w:szCs w:val="28"/>
+                      <w:lang w:val="en-GB"/>
+                    </w:rPr>
+                    <w:t xml:space="preserve"> </w:t>
+                  </w:r>
+                  <w:r>
+                    <w:rPr>
+                      <w:b/>
+                      <w:sz w:val="28"/>
+                      <w:szCs w:val="28"/>
+                      <w:lang w:val="en-GB"/>
+                    </w:rPr>
+                    <w:t>paterns as saved in the thread response subsystem is a complex data structure that reflects important attack data like:</w:t>
                   </w:r>
                 </w:p>
                 <w:p>
@@ -1698,6 +1706,15 @@
                     </w:rPr>
                     <w:t xml:space="preserve"> the massiveness</w:t>
                   </w:r>
+                  <w:r>
+                    <w:rPr>
+                      <w:b/>
+                      <w:sz w:val="28"/>
+                      <w:szCs w:val="28"/>
+                      <w:lang w:val="en-GB"/>
+                    </w:rPr>
+                    <w:t xml:space="preserve"> the number of missiles</w:t>
+                  </w:r>
                 </w:p>
                 <w:p>
                   <w:pPr>
@@ -1757,6 +1774,58 @@
                 </w:p>
                 <w:p>
                   <w:pPr>
+                    <w:pStyle w:val="Listeafsnit"/>
+                    <w:autoSpaceDE w:val="0"/>
+                    <w:autoSpaceDN w:val="0"/>
+                    <w:adjustRightInd w:val="0"/>
+                    <w:spacing w:after="0" w:line="240" w:lineRule="auto"/>
+                    <w:rPr>
+                      <w:b/>
+                      <w:sz w:val="28"/>
+                      <w:szCs w:val="28"/>
+                      <w:lang w:val="en-GB"/>
+                    </w:rPr>
+                  </w:pPr>
+                </w:p>
+                <w:p>
+                  <w:pPr>
+                    <w:autoSpaceDE w:val="0"/>
+                    <w:autoSpaceDN w:val="0"/>
+                    <w:adjustRightInd w:val="0"/>
+                    <w:spacing w:after="0" w:line="240" w:lineRule="auto"/>
+                    <w:rPr>
+                      <w:b/>
+                      <w:sz w:val="28"/>
+                      <w:szCs w:val="28"/>
+                      <w:lang w:val="en-GB"/>
+                    </w:rPr>
+                  </w:pPr>
+                  <w:r>
+                    <w:rPr>
+                      <w:b/>
+                      <w:sz w:val="28"/>
+                      <w:szCs w:val="28"/>
+                      <w:lang w:val="en-GB"/>
+                    </w:rPr>
+                    <w:t>The thread pattern data structure is open, meaning that new elements may be in cooperated with full backward and forward compatibility.</w:t>
+                  </w:r>
+                </w:p>
+                <w:p>
+                  <w:pPr>
+                    <w:autoSpaceDE w:val="0"/>
+                    <w:autoSpaceDN w:val="0"/>
+                    <w:adjustRightInd w:val="0"/>
+                    <w:spacing w:after="0" w:line="240" w:lineRule="auto"/>
+                    <w:rPr>
+                      <w:b/>
+                      <w:sz w:val="28"/>
+                      <w:szCs w:val="28"/>
+                      <w:lang w:val="en-GB"/>
+                    </w:rPr>
+                  </w:pPr>
+                </w:p>
+                <w:p>
+                  <w:pPr>
                     <w:autoSpaceDE w:val="0"/>
                     <w:autoSpaceDN w:val="0"/>
                     <w:adjustRightInd w:val="0"/>
@@ -1794,6 +1863,43 @@
                 </w:p>
                 <w:p>
                   <w:pPr>
+                    <w:autoSpaceDE w:val="0"/>
+                    <w:autoSpaceDN w:val="0"/>
+                    <w:adjustRightInd w:val="0"/>
+                    <w:spacing w:after="0" w:line="240" w:lineRule="auto"/>
+                    <w:rPr>
+                      <w:b/>
+                      <w:sz w:val="28"/>
+                      <w:szCs w:val="28"/>
+                      <w:lang w:val="en-GB"/>
+                    </w:rPr>
+                  </w:pPr>
+                  <w:r>
+                    <w:rPr>
+                      <w:b/>
+                      <w:sz w:val="28"/>
+                      <w:szCs w:val="28"/>
+                      <w:lang w:val="en-GB"/>
+                    </w:rPr>
+                    <w:t>The actual thread pattern as observed by the mws is correlated to the thread patterns in the database, and the best match is found.</w:t>
+                  </w:r>
+                </w:p>
+                <w:p>
+                  <w:pPr>
+                    <w:autoSpaceDE w:val="0"/>
+                    <w:autoSpaceDN w:val="0"/>
+                    <w:adjustRightInd w:val="0"/>
+                    <w:spacing w:after="0" w:line="240" w:lineRule="auto"/>
+                    <w:rPr>
+                      <w:b/>
+                      <w:sz w:val="28"/>
+                      <w:szCs w:val="28"/>
+                      <w:lang w:val="en-GB"/>
+                    </w:rPr>
+                  </w:pPr>
+                </w:p>
+                <w:p>
+                  <w:pPr>
                     <w:rPr>
                       <w:sz w:val="28"/>
                       <w:szCs w:val="28"/>
@@ -1893,6 +1999,33 @@
     </w:p>
     <w:p>
       <w:pPr>
+        <w:rPr>
+          <w:lang w:val="en-US"/>
+        </w:rPr>
+      </w:pPr>
+    </w:p>
+    <w:p>
+      <w:pPr>
+        <w:contextualSpacing w:val="0"/>
+        <w:rPr>
+          <w:b/>
+          <w:sz w:val="28"/>
+          <w:szCs w:val="28"/>
+          <w:lang w:val="en-GB"/>
+        </w:rPr>
+      </w:pPr>
+      <w:r>
+        <w:rPr>
+          <w:b/>
+          <w:sz w:val="28"/>
+          <w:szCs w:val="28"/>
+          <w:lang w:val="en-GB"/>
+        </w:rPr>
+        <w:br w:type="page"/>
+      </w:r>
+    </w:p>
+    <w:p>
+      <w:pPr>
         <w:autoSpaceDE w:val="0"/>
         <w:autoSpaceDN w:val="0"/>
         <w:adjustRightInd w:val="0"/>
@@ -1909,25 +2042,8 @@
           <w:szCs w:val="28"/>
           <w:lang w:val="en-GB"/>
         </w:rPr>
-        <w:t>When looking at SR-14, it is specified that the matching of threadpatterns is done by the mat</w:t>
-      </w:r>
-      <w:r>
-        <w:rPr>
-          <w:b/>
-          <w:sz w:val="28"/>
-          <w:szCs w:val="28"/>
-          <w:lang w:val="en-GB"/>
-        </w:rPr>
-        <w:t>ematical zyx procedure</w:t>
-      </w:r>
-      <w:r>
-        <w:rPr>
-          <w:b/>
-          <w:sz w:val="28"/>
-          <w:szCs w:val="28"/>
-          <w:lang w:val="en-GB"/>
-        </w:rPr>
-        <w:t>.  This procedure is delivered as is.  So no further actions are taken</w:t>
+        <w:lastRenderedPageBreak/>
+        <w:t>When looking at SR-14, it is specified that the matching of threadpatterns is done by the matematical zyx procedure.  This procedure is delivered as is.  So no further actions are taken</w:t>
       </w:r>
       <w:r>
         <w:rPr>
@@ -2004,7 +2120,7 @@
             <w:rPr>
               <w:noProof/>
             </w:rPr>
-            <w:t>2</w:t>
+            <w:t>4</w:t>
           </w:r>
         </w:fldSimple>
       </w:p>
@@ -2751,322 +2867,6 @@
 </w:styles>
 </file>
 
-<file path=word/glossary/document.xml><?xml version="1.0" encoding="utf-8"?>
-<w:glossaryDocument xmlns:ve="http://schemas.openxmlformats.org/markup-compatibility/2006" xmlns:o="urn:schemas-microsoft-com:office:office" xmlns:r="http://schemas.openxmlformats.org/officeDocument/2006/relationships" xmlns:m="http://schemas.openxmlformats.org/officeDocument/2006/math" xmlns:v="urn:schemas-microsoft-com:vml" xmlns:wp="http://schemas.openxmlformats.org/drawingml/2006/wordprocessingDrawing" xmlns:w10="urn:schemas-microsoft-com:office:word" xmlns:w="http://schemas.openxmlformats.org/wordprocessingml/2006/main" xmlns:wne="http://schemas.microsoft.com/office/word/2006/wordml">
-  <w:docParts/>
-</w:glossaryDocument>
-</file>
-
-<file path=word/glossary/fontTable.xml><?xml version="1.0" encoding="utf-8"?>
-<w:fonts xmlns:r="http://schemas.openxmlformats.org/officeDocument/2006/relationships" xmlns:w="http://schemas.openxmlformats.org/wordprocessingml/2006/main">
-  <w:font w:name="Symbol">
-    <w:panose1 w:val="05050102010706020507"/>
-    <w:charset w:val="02"/>
-    <w:family w:val="roman"/>
-    <w:pitch w:val="variable"/>
-    <w:sig w:usb0="00000000" w:usb1="10000000" w:usb2="00000000" w:usb3="00000000" w:csb0="80000000" w:csb1="00000000"/>
-  </w:font>
-  <w:font w:name="Calibri">
-    <w:panose1 w:val="020F0502020204030204"/>
-    <w:charset w:val="00"/>
-    <w:family w:val="swiss"/>
-    <w:pitch w:val="variable"/>
-    <w:sig w:usb0="A00002EF" w:usb1="4000207B" w:usb2="00000000" w:usb3="00000000" w:csb0="0000009F" w:csb1="00000000"/>
-  </w:font>
-  <w:font w:name="Times New Roman">
-    <w:panose1 w:val="02020603050405020304"/>
-    <w:charset w:val="00"/>
-    <w:family w:val="roman"/>
-    <w:pitch w:val="variable"/>
-    <w:sig w:usb0="20002A87" w:usb1="80000000" w:usb2="00000008" w:usb3="00000000" w:csb0="000001FF" w:csb1="00000000"/>
-  </w:font>
-  <w:font w:name="Courier New">
-    <w:panose1 w:val="02070309020205020404"/>
-    <w:charset w:val="00"/>
-    <w:family w:val="modern"/>
-    <w:pitch w:val="fixed"/>
-    <w:sig w:usb0="20002A87" w:usb1="80000000" w:usb2="00000008" w:usb3="00000000" w:csb0="000001FF" w:csb1="00000000"/>
-  </w:font>
-  <w:font w:name="Wingdings">
-    <w:panose1 w:val="05000000000000000000"/>
-    <w:charset w:val="02"/>
-    <w:family w:val="auto"/>
-    <w:pitch w:val="variable"/>
-    <w:sig w:usb0="00000000" w:usb1="10000000" w:usb2="00000000" w:usb3="00000000" w:csb0="80000000" w:csb1="00000000"/>
-  </w:font>
-  <w:font w:name="Cambria">
-    <w:panose1 w:val="02040503050406030204"/>
-    <w:charset w:val="00"/>
-    <w:family w:val="roman"/>
-    <w:pitch w:val="variable"/>
-    <w:sig w:usb0="A00002EF" w:usb1="4000004B" w:usb2="00000000" w:usb3="00000000" w:csb0="0000009F" w:csb1="00000000"/>
-  </w:font>
-  <w:font w:name="SimSun">
-    <w:altName w:val="宋体"/>
-    <w:panose1 w:val="02010600030101010101"/>
-    <w:charset w:val="86"/>
-    <w:family w:val="auto"/>
-    <w:notTrueType/>
-    <w:pitch w:val="variable"/>
-    <w:sig w:usb0="00000001" w:usb1="080E0000" w:usb2="00000010" w:usb3="00000000" w:csb0="00040000" w:csb1="00000000"/>
-  </w:font>
-  <w:font w:name="Arial">
-    <w:altName w:val="Arial"/>
-    <w:panose1 w:val="020B0604020202020204"/>
-    <w:charset w:val="00"/>
-    <w:family w:val="swiss"/>
-    <w:pitch w:val="variable"/>
-    <w:sig w:usb0="20002A87" w:usb1="80000000" w:usb2="00000008" w:usb3="00000000" w:csb0="000001FF" w:csb1="00000000"/>
-  </w:font>
-  <w:font w:name="Tahoma">
-    <w:panose1 w:val="020B0604030504040204"/>
-    <w:charset w:val="00"/>
-    <w:family w:val="swiss"/>
-    <w:pitch w:val="variable"/>
-    <w:sig w:usb0="61002A87" w:usb1="80000000" w:usb2="00000008" w:usb3="00000000" w:csb0="000101FF" w:csb1="00000000"/>
-  </w:font>
-</w:fonts>
-</file>
-
-<file path=word/glossary/settings.xml><?xml version="1.0" encoding="utf-8"?>
-<w:settings xmlns:o="urn:schemas-microsoft-com:office:office" xmlns:r="http://schemas.openxmlformats.org/officeDocument/2006/relationships" xmlns:m="http://schemas.openxmlformats.org/officeDocument/2006/math" xmlns:v="urn:schemas-microsoft-com:vml" xmlns:w10="urn:schemas-microsoft-com:office:word" xmlns:w="http://schemas.openxmlformats.org/wordprocessingml/2006/main" xmlns:sl="http://schemas.openxmlformats.org/schemaLibrary/2006/main">
-  <w:view w:val="normal"/>
-  <w:defaultTabStop w:val="1304"/>
-  <w:hyphenationZone w:val="425"/>
-  <w:characterSpacingControl w:val="doNotCompress"/>
-  <w:compat>
-    <w:useFELayout/>
-  </w:compat>
-  <w:rsids>
-    <w:rsidRoot w:val="00857BAB"/>
-    <w:rsid w:val="00857BAB"/>
-    <w:rsid w:val="00BA66D5"/>
-  </w:rsids>
-  <m:mathPr>
-    <m:mathFont m:val="Cambria Math"/>
-    <m:brkBin m:val="before"/>
-    <m:brkBinSub m:val="--"/>
-    <m:smallFrac m:val="off"/>
-    <m:dispDef/>
-    <m:lMargin m:val="0"/>
-    <m:rMargin m:val="0"/>
-    <m:defJc m:val="centerGroup"/>
-    <m:wrapIndent m:val="1440"/>
-    <m:intLim m:val="subSup"/>
-    <m:naryLim m:val="undOvr"/>
-  </m:mathPr>
-  <w:themeFontLang w:val="da-DK"/>
-  <w:clrSchemeMapping w:bg1="light1" w:t1="dark1" w:bg2="light2" w:t2="dark2" w:accent1="accent1" w:accent2="accent2" w:accent3="accent3" w:accent4="accent4" w:accent5="accent5" w:accent6="accent6" w:hyperlink="hyperlink" w:followedHyperlink="followedHyperlink"/>
-  <w:decimalSymbol w:val=","/>
-  <w:listSeparator w:val=";"/>
-</w:settings>
-</file>
-
-<file path=word/glossary/styles.xml><?xml version="1.0" encoding="utf-8"?>
-<w:styles xmlns:r="http://schemas.openxmlformats.org/officeDocument/2006/relationships" xmlns:w="http://schemas.openxmlformats.org/wordprocessingml/2006/main">
-  <w:docDefaults>
-    <w:rPrDefault>
-      <w:rPr>
-        <w:rFonts w:asciiTheme="minorHAnsi" w:eastAsiaTheme="minorEastAsia" w:hAnsiTheme="minorHAnsi" w:cstheme="minorBidi"/>
-        <w:sz w:val="22"/>
-        <w:szCs w:val="22"/>
-        <w:lang w:val="da-DK" w:eastAsia="da-DK" w:bidi="ar-SA"/>
-      </w:rPr>
-    </w:rPrDefault>
-    <w:pPrDefault>
-      <w:pPr>
-        <w:spacing w:after="200" w:line="276" w:lineRule="auto"/>
-      </w:pPr>
-    </w:pPrDefault>
-  </w:docDefaults>
-  <w:latentStyles w:defLockedState="0" w:defUIPriority="99" w:defSemiHidden="1" w:defUnhideWhenUsed="1" w:defQFormat="0" w:count="267">
-    <w:lsdException w:name="Normal" w:semiHidden="0" w:uiPriority="0" w:unhideWhenUsed="0" w:qFormat="1"/>
-    <w:lsdException w:name="heading 1" w:semiHidden="0" w:uiPriority="9" w:unhideWhenUsed="0" w:qFormat="1"/>
-    <w:lsdException w:name="heading 2" w:uiPriority="9" w:qFormat="1"/>
-    <w:lsdException w:name="heading 3" w:uiPriority="9" w:qFormat="1"/>
-    <w:lsdException w:name="heading 4" w:uiPriority="9" w:qFormat="1"/>
-    <w:lsdException w:name="heading 5" w:uiPriority="9" w:qFormat="1"/>
-    <w:lsdException w:name="heading 6" w:uiPriority="9" w:qFormat="1"/>
-    <w:lsdException w:name="heading 7" w:uiPriority="9" w:qFormat="1"/>
-    <w:lsdException w:name="heading 8" w:uiPriority="9" w:qFormat="1"/>
-    <w:lsdException w:name="heading 9" w:uiPriority="9" w:qFormat="1"/>
-    <w:lsdException w:name="toc 1" w:uiPriority="39"/>
-    <w:lsdException w:name="toc 2" w:uiPriority="39"/>
-    <w:lsdException w:name="toc 3" w:uiPriority="39"/>
-    <w:lsdException w:name="toc 4" w:uiPriority="39"/>
-    <w:lsdException w:name="toc 5" w:uiPriority="39"/>
-    <w:lsdException w:name="toc 6" w:uiPriority="39"/>
-    <w:lsdException w:name="toc 7" w:uiPriority="39"/>
-    <w:lsdException w:name="toc 8" w:uiPriority="39"/>
-    <w:lsdException w:name="toc 9" w:uiPriority="39"/>
-    <w:lsdException w:name="caption" w:uiPriority="35" w:qFormat="1"/>
-    <w:lsdException w:name="Title" w:semiHidden="0" w:uiPriority="10" w:unhideWhenUsed="0" w:qFormat="1"/>
-    <w:lsdException w:name="Default Paragraph Font" w:uiPriority="1"/>
-    <w:lsdException w:name="Subtitle" w:semiHidden="0" w:uiPriority="11" w:unhideWhenUsed="0" w:qFormat="1"/>
-    <w:lsdException w:name="Strong" w:semiHidden="0" w:uiPriority="22" w:unhideWhenUsed="0" w:qFormat="1"/>
-    <w:lsdException w:name="Emphasis" w:semiHidden="0" w:uiPriority="20" w:unhideWhenUsed="0" w:qFormat="1"/>
-    <w:lsdException w:name="Table Grid" w:semiHidden="0" w:uiPriority="59" w:unhideWhenUsed="0"/>
-    <w:lsdException w:name="Placeholder Text" w:unhideWhenUsed="0"/>
-    <w:lsdException w:name="No Spacing" w:semiHidden="0" w:uiPriority="1" w:unhideWhenUsed="0" w:qFormat="1"/>
-    <w:lsdException w:name="Light Shading" w:semiHidden="0" w:uiPriority="60" w:unhideWhenUsed="0"/>
-    <w:lsdException w:name="Light List" w:semiHidden="0" w:uiPriority="61" w:unhideWhenUsed="0"/>
-    <w:lsdException w:name="Light Grid" w:semiHidden="0" w:uiPriority="62" w:unhideWhenUsed="0"/>
-    <w:lsdException w:name="Medium Shading 1" w:semiHidden="0" w:uiPriority="63" w:unhideWhenUsed="0"/>
-    <w:lsdException w:name="Medium Shading 2" w:semiHidden="0" w:uiPriority="64" w:unhideWhenUsed="0"/>
-    <w:lsdException w:name="Medium List 1" w:semiHidden="0" w:uiPriority="65" w:unhideWhenUsed="0"/>
-    <w:lsdException w:name="Medium List 2" w:semiHidden="0" w:uiPriority="66" w:unhideWhenUsed="0"/>
-    <w:lsdException w:name="Medium Grid 1" w:semiHidden="0" w:uiPriority="67" w:unhideWhenUsed="0"/>
-    <w:lsdException w:name="Medium Grid 2" w:semiHidden="0" w:uiPriority="68" w:unhideWhenUsed="0"/>
-    <w:lsdException w:name="Medium Grid 3" w:semiHidden="0" w:uiPriority="69" w:unhideWhenUsed="0"/>
-    <w:lsdException w:name="Dark List" w:semiHidden="0" w:uiPriority="70" w:unhideWhenUsed="0"/>
-    <w:lsdException w:name="Colorful Shading" w:semiHidden="0" w:uiPriority="71" w:unhideWhenUsed="0"/>
-    <w:lsdException w:name="Colorful List" w:semiHidden="0" w:uiPriority="72" w:unhideWhenUsed="0"/>
-    <w:lsdException w:name="Colorful Grid" w:semiHidden="0" w:uiPriority="73" w:unhideWhenUsed="0"/>
-    <w:lsdException w:name="Light Shading Accent 1" w:semiHidden="0" w:uiPriority="60" w:unhideWhenUsed="0"/>
-    <w:lsdException w:name="Light List Accent 1" w:semiHidden="0" w:uiPriority="61" w:unhideWhenUsed="0"/>
-    <w:lsdException w:name="Light Grid Accent 1" w:semiHidden="0" w:uiPriority="62" w:unhideWhenUsed="0"/>
-    <w:lsdException w:name="Medium Shading 1 Accent 1" w:semiHidden="0" w:uiPriority="63" w:unhideWhenUsed="0"/>
-    <w:lsdException w:name="Medium Shading 2 Accent 1" w:semiHidden="0" w:uiPriority="64" w:unhideWhenUsed="0"/>
-    <w:lsdException w:name="Medium List 1 Accent 1" w:semiHidden="0" w:uiPriority="65" w:unhideWhenUsed="0"/>
-    <w:lsdException w:name="Revision" w:unhideWhenUsed="0"/>
-    <w:lsdException w:name="List Paragraph" w:semiHidden="0" w:uiPriority="34" w:unhideWhenUsed="0" w:qFormat="1"/>
-    <w:lsdException w:name="Quote" w:semiHidden="0" w:uiPriority="29" w:unhideWhenUsed="0" w:qFormat="1"/>
-    <w:lsdException w:name="Intense Quote" w:semiHidden="0" w:uiPriority="30" w:unhideWhenUsed="0" w:qFormat="1"/>
-    <w:lsdException w:name="Medium List 2 Accent 1" w:semiHidden="0" w:uiPriority="66" w:unhideWhenUsed="0"/>
-    <w:lsdException w:name="Medium Grid 1 Accent 1" w:semiHidden="0" w:uiPriority="67" w:unhideWhenUsed="0"/>
-    <w:lsdException w:name="Medium Grid 2 Accent 1" w:semiHidden="0" w:uiPriority="68" w:unhideWhenUsed="0"/>
-    <w:lsdException w:name="Medium Grid 3 Accent 1" w:semiHidden="0" w:uiPriority="69" w:unhideWhenUsed="0"/>
-    <w:lsdException w:name="Dark List Accent 1" w:semiHidden="0" w:uiPriority="70" w:unhideWhenUsed="0"/>
-    <w:lsdException w:name="Colorful Shading Accent 1" w:semiHidden="0" w:uiPriority="71" w:unhideWhenUsed="0"/>
-    <w:lsdException w:name="Colorful List Accent 1" w:semiHidden="0" w:uiPriority="72" w:unhideWhenUsed="0"/>
-    <w:lsdException w:name="Colorful Grid Accent 1" w:semiHidden="0" w:uiPriority="73" w:unhideWhenUsed="0"/>
-    <w:lsdException w:name="Light Shading Accent 2" w:semiHidden="0" w:uiPriority="60" w:unhideWhenUsed="0"/>
-    <w:lsdException w:name="Light List Accent 2" w:semiHidden="0" w:uiPriority="61" w:unhideWhenUsed="0"/>
-    <w:lsdException w:name="Light Grid Accent 2" w:semiHidden="0" w:uiPriority="62" w:unhideWhenUsed="0"/>
-    <w:lsdException w:name="Medium Shading 1 Accent 2" w:semiHidden="0" w:uiPriority="63" w:unhideWhenUsed="0"/>
-    <w:lsdException w:name="Medium Shading 2 Accent 2" w:semiHidden="0" w:uiPriority="64" w:unhideWhenUsed="0"/>
-    <w:lsdException w:name="Medium List 1 Accent 2" w:semiHidden="0" w:uiPriority="65" w:unhideWhenUsed="0"/>
-    <w:lsdException w:name="Medium List 2 Accent 2" w:semiHidden="0" w:uiPriority="66" w:unhideWhenUsed="0"/>
-    <w:lsdException w:name="Medium Grid 1 Accent 2" w:semiHidden="0" w:uiPriority="67" w:unhideWhenUsed="0"/>
-    <w:lsdException w:name="Medium Grid 2 Accent 2" w:semiHidden="0" w:uiPriority="68" w:unhideWhenUsed="0"/>
-    <w:lsdException w:name="Medium Grid 3 Accent 2" w:semiHidden="0" w:uiPriority="69" w:unhideWhenUsed="0"/>
-    <w:lsdException w:name="Dark List Accent 2" w:semiHidden="0" w:uiPriority="70" w:unhideWhenUsed="0"/>
-    <w:lsdException w:name="Colorful Shading Accent 2" w:semiHidden="0" w:uiPriority="71" w:unhideWhenUsed="0"/>
-    <w:lsdException w:name="Colorful List Accent 2" w:semiHidden="0" w:uiPriority="72" w:unhideWhenUsed="0"/>
-    <w:lsdException w:name="Colorful Grid Accent 2" w:semiHidden="0" w:uiPriority="73" w:unhideWhenUsed="0"/>
-    <w:lsdException w:name="Light Shading Accent 3" w:semiHidden="0" w:uiPriority="60" w:unhideWhenUsed="0"/>
-    <w:lsdException w:name="Light List Accent 3" w:semiHidden="0" w:uiPriority="61" w:unhideWhenUsed="0"/>
-    <w:lsdException w:name="Light Grid Accent 3" w:semiHidden="0" w:uiPriority="62" w:unhideWhenUsed="0"/>
-    <w:lsdException w:name="Medium Shading 1 Accent 3" w:semiHidden="0" w:uiPriority="63" w:unhideWhenUsed="0"/>
-    <w:lsdException w:name="Medium Shading 2 Accent 3" w:semiHidden="0" w:uiPriority="64" w:unhideWhenUsed="0"/>
-    <w:lsdException w:name="Medium List 1 Accent 3" w:semiHidden="0" w:uiPriority="65" w:unhideWhenUsed="0"/>
-    <w:lsdException w:name="Medium List 2 Accent 3" w:semiHidden="0" w:uiPriority="66" w:unhideWhenUsed="0"/>
-    <w:lsdException w:name="Medium Grid 1 Accent 3" w:semiHidden="0" w:uiPriority="67" w:unhideWhenUsed="0"/>
-    <w:lsdException w:name="Medium Grid 2 Accent 3" w:semiHidden="0" w:uiPriority="68" w:unhideWhenUsed="0"/>
-    <w:lsdException w:name="Medium Grid 3 Accent 3" w:semiHidden="0" w:uiPriority="69" w:unhideWhenUsed="0"/>
-    <w:lsdException w:name="Dark List Accent 3" w:semiHidden="0" w:uiPriority="70" w:unhideWhenUsed="0"/>
-    <w:lsdException w:name="Colorful Shading Accent 3" w:semiHidden="0" w:uiPriority="71" w:unhideWhenUsed="0"/>
-    <w:lsdException w:name="Colorful List Accent 3" w:semiHidden="0" w:uiPriority="72" w:unhideWhenUsed="0"/>
-    <w:lsdException w:name="Colorful Grid Accent 3" w:semiHidden="0" w:uiPriority="73" w:unhideWhenUsed="0"/>
-    <w:lsdException w:name="Light Shading Accent 4" w:semiHidden="0" w:uiPriority="60" w:unhideWhenUsed="0"/>
-    <w:lsdException w:name="Light List Accent 4" w:semiHidden="0" w:uiPriority="61" w:unhideWhenUsed="0"/>
-    <w:lsdException w:name="Light Grid Accent 4" w:semiHidden="0" w:uiPriority="62" w:unhideWhenUsed="0"/>
-    <w:lsdException w:name="Medium Shading 1 Accent 4" w:semiHidden="0" w:uiPriority="63" w:unhideWhenUsed="0"/>
-    <w:lsdException w:name="Medium Shading 2 Accent 4" w:semiHidden="0" w:uiPriority="64" w:unhideWhenUsed="0"/>
-    <w:lsdException w:name="Medium List 1 Accent 4" w:semiHidden="0" w:uiPriority="65" w:unhideWhenUsed="0"/>
-    <w:lsdException w:name="Medium List 2 Accent 4" w:semiHidden="0" w:uiPriority="66" w:unhideWhenUsed="0"/>
-    <w:lsdException w:name="Medium Grid 1 Accent 4" w:semiHidden="0" w:uiPriority="67" w:unhideWhenUsed="0"/>
-    <w:lsdException w:name="Medium Grid 2 Accent 4" w:semiHidden="0" w:uiPriority="68" w:unhideWhenUsed="0"/>
-    <w:lsdException w:name="Medium Grid 3 Accent 4" w:semiHidden="0" w:uiPriority="69" w:unhideWhenUsed="0"/>
-    <w:lsdException w:name="Dark List Accent 4" w:semiHidden="0" w:uiPriority="70" w:unhideWhenUsed="0"/>
-    <w:lsdException w:name="Colorful Shading Accent 4" w:semiHidden="0" w:uiPriority="71" w:unhideWhenUsed="0"/>
-    <w:lsdException w:name="Colorful List Accent 4" w:semiHidden="0" w:uiPriority="72" w:unhideWhenUsed="0"/>
-    <w:lsdException w:name="Colorful Grid Accent 4" w:semiHidden="0" w:uiPriority="73" w:unhideWhenUsed="0"/>
-    <w:lsdException w:name="Light Shading Accent 5" w:semiHidden="0" w:uiPriority="60" w:unhideWhenUsed="0"/>
-    <w:lsdException w:name="Light List Accent 5" w:semiHidden="0" w:uiPriority="61" w:unhideWhenUsed="0"/>
-    <w:lsdException w:name="Light Grid Accent 5" w:semiHidden="0" w:uiPriority="62" w:unhideWhenUsed="0"/>
-    <w:lsdException w:name="Medium Shading 1 Accent 5" w:semiHidden="0" w:uiPriority="63" w:unhideWhenUsed="0"/>
-    <w:lsdException w:name="Medium Shading 2 Accent 5" w:semiHidden="0" w:uiPriority="64" w:unhideWhenUsed="0"/>
-    <w:lsdException w:name="Medium List 1 Accent 5" w:semiHidden="0" w:uiPriority="65" w:unhideWhenUsed="0"/>
-    <w:lsdException w:name="Medium List 2 Accent 5" w:semiHidden="0" w:uiPriority="66" w:unhideWhenUsed="0"/>
-    <w:lsdException w:name="Medium Grid 1 Accent 5" w:semiHidden="0" w:uiPriority="67" w:unhideWhenUsed="0"/>
-    <w:lsdException w:name="Medium Grid 2 Accent 5" w:semiHidden="0" w:uiPriority="68" w:unhideWhenUsed="0"/>
-    <w:lsdException w:name="Medium Grid 3 Accent 5" w:semiHidden="0" w:uiPriority="69" w:unhideWhenUsed="0"/>
-    <w:lsdException w:name="Dark List Accent 5" w:semiHidden="0" w:uiPriority="70" w:unhideWhenUsed="0"/>
-    <w:lsdException w:name="Colorful Shading Accent 5" w:semiHidden="0" w:uiPriority="71" w:unhideWhenUsed="0"/>
-    <w:lsdException w:name="Colorful List Accent 5" w:semiHidden="0" w:uiPriority="72" w:unhideWhenUsed="0"/>
-    <w:lsdException w:name="Colorful Grid Accent 5" w:semiHidden="0" w:uiPriority="73" w:unhideWhenUsed="0"/>
-    <w:lsdException w:name="Light Shading Accent 6" w:semiHidden="0" w:uiPriority="60" w:unhideWhenUsed="0"/>
-    <w:lsdException w:name="Light List Accent 6" w:semiHidden="0" w:uiPriority="61" w:unhideWhenUsed="0"/>
-    <w:lsdException w:name="Light Grid Accent 6" w:semiHidden="0" w:uiPriority="62" w:unhideWhenUsed="0"/>
-    <w:lsdException w:name="Medium Shading 1 Accent 6" w:semiHidden="0" w:uiPriority="63" w:unhideWhenUsed="0"/>
-    <w:lsdException w:name="Medium Shading 2 Accent 6" w:semiHidden="0" w:uiPriority="64" w:unhideWhenUsed="0"/>
-    <w:lsdException w:name="Medium List 1 Accent 6" w:semiHidden="0" w:uiPriority="65" w:unhideWhenUsed="0"/>
-    <w:lsdException w:name="Medium List 2 Accent 6" w:semiHidden="0" w:uiPriority="66" w:unhideWhenUsed="0"/>
-    <w:lsdException w:name="Medium Grid 1 Accent 6" w:semiHidden="0" w:uiPriority="67" w:unhideWhenUsed="0"/>
-    <w:lsdException w:name="Medium Grid 2 Accent 6" w:semiHidden="0" w:uiPriority="68" w:unhideWhenUsed="0"/>
-    <w:lsdException w:name="Medium Grid 3 Accent 6" w:semiHidden="0" w:uiPriority="69" w:unhideWhenUsed="0"/>
-    <w:lsdException w:name="Dark List Accent 6" w:semiHidden="0" w:uiPriority="70" w:unhideWhenUsed="0"/>
-    <w:lsdException w:name="Colorful Shading Accent 6" w:semiHidden="0" w:uiPriority="71" w:unhideWhenUsed="0"/>
-    <w:lsdException w:name="Colorful List Accent 6" w:semiHidden="0" w:uiPriority="72" w:unhideWhenUsed="0"/>
-    <w:lsdException w:name="Colorful Grid Accent 6" w:semiHidden="0" w:uiPriority="73" w:unhideWhenUsed="0"/>
-    <w:lsdException w:name="Subtle Emphasis" w:semiHidden="0" w:uiPriority="19" w:unhideWhenUsed="0" w:qFormat="1"/>
-    <w:lsdException w:name="Intense Emphasis" w:semiHidden="0" w:uiPriority="21" w:unhideWhenUsed="0" w:qFormat="1"/>
-    <w:lsdException w:name="Subtle Reference" w:semiHidden="0" w:uiPriority="31" w:unhideWhenUsed="0" w:qFormat="1"/>
-    <w:lsdException w:name="Intense Reference" w:semiHidden="0" w:uiPriority="32" w:unhideWhenUsed="0" w:qFormat="1"/>
-    <w:lsdException w:name="Book Title" w:semiHidden="0" w:uiPriority="33" w:unhideWhenUsed="0" w:qFormat="1"/>
-    <w:lsdException w:name="Bibliography" w:uiPriority="37"/>
-    <w:lsdException w:name="TOC Heading" w:uiPriority="39" w:qFormat="1"/>
-  </w:latentStyles>
-  <w:style w:type="paragraph" w:default="1" w:styleId="Normal">
-    <w:name w:val="Normal"/>
-    <w:qFormat/>
-  </w:style>
-  <w:style w:type="character" w:default="1" w:styleId="Standardskrifttypeiafsnit">
-    <w:name w:val="Default Paragraph Font"/>
-    <w:uiPriority w:val="1"/>
-    <w:semiHidden/>
-    <w:unhideWhenUsed/>
-  </w:style>
-  <w:style w:type="table" w:default="1" w:styleId="Tabel-Normal">
-    <w:name w:val="Normal Table"/>
-    <w:uiPriority w:val="99"/>
-    <w:semiHidden/>
-    <w:unhideWhenUsed/>
-    <w:qFormat/>
-    <w:tblPr>
-      <w:tblInd w:w="0" w:type="dxa"/>
-      <w:tblCellMar>
-        <w:top w:w="0" w:type="dxa"/>
-        <w:left w:w="108" w:type="dxa"/>
-        <w:bottom w:w="0" w:type="dxa"/>
-        <w:right w:w="108" w:type="dxa"/>
-      </w:tblCellMar>
-    </w:tblPr>
-  </w:style>
-  <w:style w:type="numbering" w:default="1" w:styleId="Ingenoversigt">
-    <w:name w:val="No List"/>
-    <w:uiPriority w:val="99"/>
-    <w:semiHidden/>
-    <w:unhideWhenUsed/>
-  </w:style>
-  <w:style w:type="paragraph" w:customStyle="1" w:styleId="B8C115BD3AF346DDA1391F6E26255BE4">
-    <w:name w:val="B8C115BD3AF346DDA1391F6E26255BE4"/>
-    <w:rsid w:val="00857BAB"/>
-  </w:style>
-  <w:style w:type="paragraph" w:customStyle="1" w:styleId="607C045A6B57493FA389CEDE9A384755">
-    <w:name w:val="607C045A6B57493FA389CEDE9A384755"/>
-    <w:rsid w:val="00857BAB"/>
-  </w:style>
-</w:styles>
-</file>
-
-<file path=word/glossary/webSettings.xml><?xml version="1.0" encoding="utf-8"?>
-<w:webSettings xmlns:r="http://schemas.openxmlformats.org/officeDocument/2006/relationships" xmlns:w="http://schemas.openxmlformats.org/wordprocessingml/2006/main">
-  <w:optimizeForBrowser/>
-</w:webSettings>
-</file>
-
 <file path=word/theme/theme1.xml><?xml version="1.0" encoding="utf-8"?>
 <a:theme xmlns:a="http://schemas.openxmlformats.org/drawingml/2006/main" name="Kontortema">
   <a:themeElements>
@@ -3355,7 +3155,7 @@
 </file>
 
 <file path=customXml/itemProps1.xml><?xml version="1.0" encoding="utf-8"?>
-<ds:datastoreItem xmlns:ds="http://schemas.openxmlformats.org/officeDocument/2006/customXml" ds:itemID="{F31065C1-3A68-4596-8DBC-7E169DC97939}">
+<ds:datastoreItem xmlns:ds="http://schemas.openxmlformats.org/officeDocument/2006/customXml" ds:itemID="{9DDF67D3-EBB6-46D9-9B4F-F0FC51994F42}">
   <ds:schemaRefs>
     <ds:schemaRef ds:uri="http://schemas.openxmlformats.org/officeDocument/2006/bibliography"/>
   </ds:schemaRefs>

</xml_diff>

<commit_message>
refinement according to choosing "Chaff-Flaer"-program
</commit_message>
<xml_diff>
--- a/Sysreq/Explanation of Thred Pattern Mathing A.docx
+++ b/Sysreq/Explanation of Thred Pattern Mathing A.docx
@@ -1636,7 +1636,7 @@
             <v:stroke joinstyle="miter"/>
             <v:path gradientshapeok="t" o:connecttype="rect"/>
           </v:shapetype>
-          <v:shape id="_x0000_s1038" type="#_x0000_t202" style="position:absolute;left:0;text-align:left;margin-left:50.8pt;margin-top:5.35pt;width:427.45pt;height:319.1pt;z-index:251660288;mso-width-relative:margin;mso-height-relative:margin">
+          <v:shape id="_x0000_s1038" type="#_x0000_t202" style="position:absolute;left:0;text-align:left;margin-left:50.8pt;margin-top:5.35pt;width:427.45pt;height:308.35pt;z-index:251660288;mso-width-relative:margin;mso-height-relative:margin">
             <v:textbox>
               <w:txbxContent>
                 <w:p>
@@ -1826,7 +1826,7 @@
                       <w:szCs w:val="28"/>
                       <w:lang w:val="en-GB"/>
                     </w:rPr>
-                    <w:t>so on and so forth.</w:t>
+                    <w:t>So on and so forth</w:t>
                   </w:r>
                 </w:p>
                 <w:p>
@@ -2202,36 +2202,6 @@
           <w:lang w:val="en-GB"/>
         </w:rPr>
       </w:pPr>
-    </w:p>
-    <w:p>
-      <w:pPr>
-        <w:autoSpaceDE w:val="0"/>
-        <w:autoSpaceDN w:val="0"/>
-        <w:adjustRightInd w:val="0"/>
-        <w:spacing w:after="0" w:line="240" w:lineRule="auto"/>
-        <w:ind w:left="1304"/>
-        <w:rPr>
-          <w:i/>
-          <w:sz w:val="32"/>
-          <w:szCs w:val="32"/>
-          <w:lang w:val="en-GB"/>
-        </w:rPr>
-      </w:pPr>
-    </w:p>
-    <w:p>
-      <w:pPr>
-        <w:autoSpaceDE w:val="0"/>
-        <w:autoSpaceDN w:val="0"/>
-        <w:adjustRightInd w:val="0"/>
-        <w:spacing w:after="0" w:line="240" w:lineRule="auto"/>
-        <w:ind w:left="1304"/>
-        <w:rPr>
-          <w:i/>
-          <w:sz w:val="32"/>
-          <w:szCs w:val="32"/>
-          <w:lang w:val="en-GB"/>
-        </w:rPr>
-      </w:pPr>
       <w:r>
         <w:rPr>
           <w:i/>
@@ -2297,7 +2267,7 @@
           <w:lang w:val="en-GB"/>
         </w:rPr>
         <w:pict>
-          <v:shape id="_x0000_s1040" type="#_x0000_t202" style="position:absolute;margin-left:50.35pt;margin-top:.4pt;width:427.5pt;height:260.5pt;z-index:251662336;mso-width-relative:margin;mso-height-relative:margin">
+          <v:shape id="_x0000_s1040" type="#_x0000_t202" style="position:absolute;margin-left:56.8pt;margin-top:7.85pt;width:427.5pt;height:260.5pt;z-index:251662336;mso-width-relative:margin;mso-height-relative:margin">
             <v:textbox>
               <w:txbxContent>
                 <w:p>
@@ -2320,7 +2290,16 @@
                       <w:szCs w:val="28"/>
                       <w:lang w:val="en-GB"/>
                     </w:rPr>
-                    <w:t>The actual thread pattern as observed by the mws is correlated to the thread patterns in the database, and the best match is found.</w:t>
+                    <w:t>The actual thread pattern as observed by the mws is correlated to the thread patterns in the databa</w:t>
+                  </w:r>
+                  <w:r>
+                    <w:rPr>
+                      <w:b/>
+                      <w:sz w:val="28"/>
+                      <w:szCs w:val="28"/>
+                      <w:lang w:val="en-GB"/>
+                    </w:rPr>
+                    <w:t xml:space="preserve">se, and the best match is found.  </w:t>
                   </w:r>
                 </w:p>
                 <w:p>
@@ -2380,7 +2359,12 @@
                 </w:p>
                 <w:p>
                   <w:pPr>
-                    <w:rPr>
+                    <w:autoSpaceDE w:val="0"/>
+                    <w:autoSpaceDN w:val="0"/>
+                    <w:adjustRightInd w:val="0"/>
+                    <w:spacing w:after="0" w:line="240" w:lineRule="auto"/>
+                    <w:rPr>
+                      <w:b/>
                       <w:sz w:val="28"/>
                       <w:szCs w:val="28"/>
                       <w:lang w:val="en-GB"/>
@@ -2389,7 +2373,10 @@
                 </w:p>
                 <w:p>
                   <w:pPr>
-                    <w:contextualSpacing w:val="0"/>
+                    <w:autoSpaceDE w:val="0"/>
+                    <w:autoSpaceDN w:val="0"/>
+                    <w:adjustRightInd w:val="0"/>
+                    <w:spacing w:after="0" w:line="240" w:lineRule="auto"/>
                     <w:rPr>
                       <w:b/>
                       <w:sz w:val="28"/>
@@ -2404,7 +2391,7 @@
                       <w:szCs w:val="28"/>
                       <w:lang w:val="en-GB"/>
                     </w:rPr>
-                    <w:t xml:space="preserve">When looking at SR-14, it is specified that the matching of threadpatterns is done by the </w:t>
+                    <w:t>The newest technology regarding artificial intelligence</w:t>
                   </w:r>
                   <w:r>
                     <w:rPr>
@@ -2413,7 +2400,7 @@
                       <w:szCs w:val="28"/>
                       <w:lang w:val="en-GB"/>
                     </w:rPr>
-                    <w:t>mathematical</w:t>
+                    <w:t>,</w:t>
                   </w:r>
                   <w:r>
                     <w:rPr>
@@ -2422,15 +2409,52 @@
                       <w:szCs w:val="28"/>
                       <w:lang w:val="en-GB"/>
                     </w:rPr>
-                    <w:t xml:space="preserve"> zyx procedure.  This procedure is delivered as is.  So no further actions are taken</w:t>
+                    <w:t xml:space="preserve"> fast compression/decompression</w:t>
                   </w:r>
                   <w:r>
                     <w:rPr>
-                      <w:sz w:val="28"/>
-                      <w:szCs w:val="28"/>
-                      <w:lang w:val="en-GB"/>
-                    </w:rPr>
-                    <w:t>.</w:t>
+                      <w:b/>
+                      <w:sz w:val="28"/>
+                      <w:szCs w:val="28"/>
+                      <w:lang w:val="en-GB"/>
+                    </w:rPr>
+                    <w:t>, DSP in FPGA</w:t>
+                  </w:r>
+                  <w:r>
+                    <w:rPr>
+                      <w:b/>
+                      <w:sz w:val="28"/>
+                      <w:szCs w:val="28"/>
+                      <w:lang w:val="en-GB"/>
+                    </w:rPr>
+                    <w:t xml:space="preserve"> is in a prototype</w:t>
+                  </w:r>
+                  <w:r>
+                    <w:rPr>
+                      <w:b/>
+                      <w:sz w:val="28"/>
+                      <w:szCs w:val="28"/>
+                      <w:lang w:val="en-GB"/>
+                    </w:rPr>
+                    <w:t xml:space="preserve"> of the </w:t>
+                  </w:r>
+                  <w:r>
+                    <w:rPr>
+                      <w:b/>
+                      <w:sz w:val="28"/>
+                      <w:szCs w:val="28"/>
+                      <w:lang w:val="en-GB"/>
+                    </w:rPr>
+                    <w:t>mathematical zyx procedur</w:t>
+                  </w:r>
+                  <w:r>
+                    <w:rPr>
+                      <w:b/>
+                      <w:sz w:val="28"/>
+                      <w:szCs w:val="28"/>
+                      <w:lang w:val="en-GB"/>
+                    </w:rPr>
+                    <w:t>e</w:t>
                   </w:r>
                 </w:p>
                 <w:p>
@@ -2446,6 +2470,20 @@
                       <w:lang w:val="en-GB"/>
                     </w:rPr>
                   </w:pPr>
+                </w:p>
+                <w:p>
+                  <w:pPr>
+                    <w:autoSpaceDE w:val="0"/>
+                    <w:autoSpaceDN w:val="0"/>
+                    <w:adjustRightInd w:val="0"/>
+                    <w:spacing w:after="0" w:line="240" w:lineRule="auto"/>
+                    <w:rPr>
+                      <w:b/>
+                      <w:sz w:val="28"/>
+                      <w:szCs w:val="28"/>
+                      <w:lang w:val="en-GB"/>
+                    </w:rPr>
+                  </w:pPr>
                   <w:r>
                     <w:rPr>
                       <w:b/>
@@ -2453,62 +2491,15 @@
                       <w:szCs w:val="28"/>
                       <w:lang w:val="en-GB"/>
                     </w:rPr>
-                    <w:t>The newest technology regarding artificial intelligence</w:t>
+                    <w:t>With the thread pattern there is also saved a link to the best suited Counter Measure Program to be executed.</w:t>
                   </w:r>
-                  <w:r>
-                    <w:rPr>
-                      <w:b/>
-                      <w:sz w:val="28"/>
-                      <w:szCs w:val="28"/>
-                      <w:lang w:val="en-GB"/>
-                    </w:rPr>
-                    <w:t>,</w:t>
-                  </w:r>
-                  <w:r>
-                    <w:rPr>
-                      <w:b/>
-                      <w:sz w:val="28"/>
-                      <w:szCs w:val="28"/>
-                      <w:lang w:val="en-GB"/>
-                    </w:rPr>
-                    <w:t xml:space="preserve"> fast compression/decompression</w:t>
-                  </w:r>
-                  <w:r>
-                    <w:rPr>
-                      <w:b/>
-                      <w:sz w:val="28"/>
-                      <w:szCs w:val="28"/>
-                      <w:lang w:val="en-GB"/>
-                    </w:rPr>
-                    <w:t>, DSP in FPGA</w:t>
-                  </w:r>
-                  <w:r>
-                    <w:rPr>
-                      <w:b/>
-                      <w:sz w:val="28"/>
-                      <w:szCs w:val="28"/>
-                      <w:lang w:val="en-GB"/>
-                    </w:rPr>
-                    <w:t xml:space="preserve"> is in a prototype</w:t>
-                  </w:r>
-                  <w:r>
-                    <w:rPr>
-                      <w:b/>
-                      <w:sz w:val="28"/>
-                      <w:szCs w:val="28"/>
-                      <w:lang w:val="en-GB"/>
-                    </w:rPr>
-                    <w:t xml:space="preserve"> of the </w:t>
-                  </w:r>
-                  <w:r>
-                    <w:rPr>
-                      <w:b/>
-                      <w:sz w:val="28"/>
-                      <w:szCs w:val="28"/>
-                      <w:lang w:val="en-GB"/>
-                    </w:rPr>
-                    <w:t>mathematical zyx procedure</w:t>
-                  </w:r>
+                </w:p>
+                <w:p>
+                  <w:pPr>
+                    <w:rPr>
+                      <w:lang w:val="en-GB"/>
+                    </w:rPr>
+                  </w:pPr>
                 </w:p>
                 <w:p>
                   <w:pPr>
@@ -2600,7 +2591,7 @@
             <w:rPr>
               <w:noProof/>
             </w:rPr>
-            <w:t>2</w:t>
+            <w:t>4</w:t>
           </w:r>
         </w:fldSimple>
       </w:p>
@@ -3463,318 +3454,6 @@
 </w:styles>
 </file>
 
-<file path=word/glossary/document.xml><?xml version="1.0" encoding="utf-8"?>
-<w:glossaryDocument xmlns:ve="http://schemas.openxmlformats.org/markup-compatibility/2006" xmlns:o="urn:schemas-microsoft-com:office:office" xmlns:r="http://schemas.openxmlformats.org/officeDocument/2006/relationships" xmlns:m="http://schemas.openxmlformats.org/officeDocument/2006/math" xmlns:v="urn:schemas-microsoft-com:vml" xmlns:wp="http://schemas.openxmlformats.org/drawingml/2006/wordprocessingDrawing" xmlns:w10="urn:schemas-microsoft-com:office:word" xmlns:w="http://schemas.openxmlformats.org/wordprocessingml/2006/main" xmlns:wne="http://schemas.microsoft.com/office/word/2006/wordml">
-  <w:docParts/>
-</w:glossaryDocument>
-</file>
-
-<file path=word/glossary/fontTable.xml><?xml version="1.0" encoding="utf-8"?>
-<w:fonts xmlns:r="http://schemas.openxmlformats.org/officeDocument/2006/relationships" xmlns:w="http://schemas.openxmlformats.org/wordprocessingml/2006/main">
-  <w:font w:name="Symbol">
-    <w:panose1 w:val="05050102010706020507"/>
-    <w:charset w:val="02"/>
-    <w:family w:val="roman"/>
-    <w:pitch w:val="variable"/>
-    <w:sig w:usb0="00000000" w:usb1="10000000" w:usb2="00000000" w:usb3="00000000" w:csb0="80000000" w:csb1="00000000"/>
-  </w:font>
-  <w:font w:name="Times New Roman">
-    <w:panose1 w:val="02020603050405020304"/>
-    <w:charset w:val="00"/>
-    <w:family w:val="roman"/>
-    <w:pitch w:val="variable"/>
-    <w:sig w:usb0="20002A87" w:usb1="80000000" w:usb2="00000008" w:usb3="00000000" w:csb0="000001FF" w:csb1="00000000"/>
-  </w:font>
-  <w:font w:name="Courier New">
-    <w:panose1 w:val="02070309020205020404"/>
-    <w:charset w:val="00"/>
-    <w:family w:val="modern"/>
-    <w:pitch w:val="fixed"/>
-    <w:sig w:usb0="20002A87" w:usb1="80000000" w:usb2="00000008" w:usb3="00000000" w:csb0="000001FF" w:csb1="00000000"/>
-  </w:font>
-  <w:font w:name="Wingdings">
-    <w:panose1 w:val="05000000000000000000"/>
-    <w:charset w:val="02"/>
-    <w:family w:val="auto"/>
-    <w:pitch w:val="variable"/>
-    <w:sig w:usb0="00000000" w:usb1="10000000" w:usb2="00000000" w:usb3="00000000" w:csb0="80000000" w:csb1="00000000"/>
-  </w:font>
-  <w:font w:name="Calibri">
-    <w:panose1 w:val="020F0502020204030204"/>
-    <w:charset w:val="00"/>
-    <w:family w:val="swiss"/>
-    <w:pitch w:val="variable"/>
-    <w:sig w:usb0="A00002EF" w:usb1="4000207B" w:usb2="00000000" w:usb3="00000000" w:csb0="0000009F" w:csb1="00000000"/>
-  </w:font>
-  <w:font w:name="Cambria">
-    <w:panose1 w:val="02040503050406030204"/>
-    <w:charset w:val="00"/>
-    <w:family w:val="roman"/>
-    <w:pitch w:val="variable"/>
-    <w:sig w:usb0="A00002EF" w:usb1="4000004B" w:usb2="00000000" w:usb3="00000000" w:csb0="0000009F" w:csb1="00000000"/>
-  </w:font>
-  <w:font w:name="SimSun">
-    <w:altName w:val="宋体"/>
-    <w:panose1 w:val="02010600030101010101"/>
-    <w:charset w:val="86"/>
-    <w:family w:val="auto"/>
-    <w:notTrueType/>
-    <w:pitch w:val="variable"/>
-    <w:sig w:usb0="00000001" w:usb1="080E0000" w:usb2="00000010" w:usb3="00000000" w:csb0="00040000" w:csb1="00000000"/>
-  </w:font>
-  <w:font w:name="Arial">
-    <w:panose1 w:val="020B0604020202020204"/>
-    <w:charset w:val="00"/>
-    <w:family w:val="swiss"/>
-    <w:pitch w:val="variable"/>
-    <w:sig w:usb0="20002A87" w:usb1="80000000" w:usb2="00000008" w:usb3="00000000" w:csb0="000001FF" w:csb1="00000000"/>
-  </w:font>
-  <w:font w:name="Tahoma">
-    <w:panose1 w:val="020B0604030504040204"/>
-    <w:charset w:val="00"/>
-    <w:family w:val="swiss"/>
-    <w:notTrueType/>
-    <w:pitch w:val="variable"/>
-    <w:sig w:usb0="00000003" w:usb1="00000000" w:usb2="00000000" w:usb3="00000000" w:csb0="00000001" w:csb1="00000000"/>
-  </w:font>
-</w:fonts>
-</file>
-
-<file path=word/glossary/settings.xml><?xml version="1.0" encoding="utf-8"?>
-<w:settings xmlns:o="urn:schemas-microsoft-com:office:office" xmlns:r="http://schemas.openxmlformats.org/officeDocument/2006/relationships" xmlns:m="http://schemas.openxmlformats.org/officeDocument/2006/math" xmlns:v="urn:schemas-microsoft-com:vml" xmlns:w10="urn:schemas-microsoft-com:office:word" xmlns:w="http://schemas.openxmlformats.org/wordprocessingml/2006/main" xmlns:sl="http://schemas.openxmlformats.org/schemaLibrary/2006/main">
-  <w:view w:val="normal"/>
-  <w:defaultTabStop w:val="1304"/>
-  <w:hyphenationZone w:val="425"/>
-  <w:characterSpacingControl w:val="doNotCompress"/>
-  <w:compat>
-    <w:useFELayout/>
-  </w:compat>
-  <w:rsids>
-    <w:rsidRoot w:val="00291F33"/>
-    <w:rsid w:val="00291F33"/>
-    <w:rsid w:val="00E838B7"/>
-  </w:rsids>
-  <m:mathPr>
-    <m:mathFont m:val="Cambria Math"/>
-    <m:brkBin m:val="before"/>
-    <m:brkBinSub m:val="--"/>
-    <m:smallFrac m:val="off"/>
-    <m:dispDef/>
-    <m:lMargin m:val="0"/>
-    <m:rMargin m:val="0"/>
-    <m:defJc m:val="centerGroup"/>
-    <m:wrapIndent m:val="1440"/>
-    <m:intLim m:val="subSup"/>
-    <m:naryLim m:val="undOvr"/>
-  </m:mathPr>
-  <w:themeFontLang w:val="da-DK"/>
-  <w:clrSchemeMapping w:bg1="light1" w:t1="dark1" w:bg2="light2" w:t2="dark2" w:accent1="accent1" w:accent2="accent2" w:accent3="accent3" w:accent4="accent4" w:accent5="accent5" w:accent6="accent6" w:hyperlink="hyperlink" w:followedHyperlink="followedHyperlink"/>
-  <w:decimalSymbol w:val=","/>
-  <w:listSeparator w:val=";"/>
-</w:settings>
-</file>
-
-<file path=word/glossary/styles.xml><?xml version="1.0" encoding="utf-8"?>
-<w:styles xmlns:r="http://schemas.openxmlformats.org/officeDocument/2006/relationships" xmlns:w="http://schemas.openxmlformats.org/wordprocessingml/2006/main">
-  <w:docDefaults>
-    <w:rPrDefault>
-      <w:rPr>
-        <w:rFonts w:asciiTheme="minorHAnsi" w:eastAsiaTheme="minorEastAsia" w:hAnsiTheme="minorHAnsi" w:cstheme="minorBidi"/>
-        <w:sz w:val="22"/>
-        <w:szCs w:val="22"/>
-        <w:lang w:val="da-DK" w:eastAsia="da-DK" w:bidi="ar-SA"/>
-      </w:rPr>
-    </w:rPrDefault>
-    <w:pPrDefault>
-      <w:pPr>
-        <w:spacing w:after="200" w:line="276" w:lineRule="auto"/>
-      </w:pPr>
-    </w:pPrDefault>
-  </w:docDefaults>
-  <w:latentStyles w:defLockedState="0" w:defUIPriority="99" w:defSemiHidden="1" w:defUnhideWhenUsed="1" w:defQFormat="0" w:count="267">
-    <w:lsdException w:name="Normal" w:semiHidden="0" w:uiPriority="0" w:unhideWhenUsed="0" w:qFormat="1"/>
-    <w:lsdException w:name="heading 1" w:semiHidden="0" w:uiPriority="9" w:unhideWhenUsed="0" w:qFormat="1"/>
-    <w:lsdException w:name="heading 2" w:uiPriority="9" w:qFormat="1"/>
-    <w:lsdException w:name="heading 3" w:uiPriority="9" w:qFormat="1"/>
-    <w:lsdException w:name="heading 4" w:uiPriority="9" w:qFormat="1"/>
-    <w:lsdException w:name="heading 5" w:uiPriority="9" w:qFormat="1"/>
-    <w:lsdException w:name="heading 6" w:uiPriority="9" w:qFormat="1"/>
-    <w:lsdException w:name="heading 7" w:uiPriority="9" w:qFormat="1"/>
-    <w:lsdException w:name="heading 8" w:uiPriority="9" w:qFormat="1"/>
-    <w:lsdException w:name="heading 9" w:uiPriority="9" w:qFormat="1"/>
-    <w:lsdException w:name="toc 1" w:uiPriority="39"/>
-    <w:lsdException w:name="toc 2" w:uiPriority="39"/>
-    <w:lsdException w:name="toc 3" w:uiPriority="39"/>
-    <w:lsdException w:name="toc 4" w:uiPriority="39"/>
-    <w:lsdException w:name="toc 5" w:uiPriority="39"/>
-    <w:lsdException w:name="toc 6" w:uiPriority="39"/>
-    <w:lsdException w:name="toc 7" w:uiPriority="39"/>
-    <w:lsdException w:name="toc 8" w:uiPriority="39"/>
-    <w:lsdException w:name="toc 9" w:uiPriority="39"/>
-    <w:lsdException w:name="caption" w:uiPriority="35" w:qFormat="1"/>
-    <w:lsdException w:name="Title" w:semiHidden="0" w:uiPriority="10" w:unhideWhenUsed="0" w:qFormat="1"/>
-    <w:lsdException w:name="Default Paragraph Font" w:uiPriority="1"/>
-    <w:lsdException w:name="Subtitle" w:semiHidden="0" w:uiPriority="11" w:unhideWhenUsed="0" w:qFormat="1"/>
-    <w:lsdException w:name="Strong" w:semiHidden="0" w:uiPriority="22" w:unhideWhenUsed="0" w:qFormat="1"/>
-    <w:lsdException w:name="Emphasis" w:semiHidden="0" w:uiPriority="20" w:unhideWhenUsed="0" w:qFormat="1"/>
-    <w:lsdException w:name="Table Grid" w:semiHidden="0" w:uiPriority="59" w:unhideWhenUsed="0"/>
-    <w:lsdException w:name="Placeholder Text" w:unhideWhenUsed="0"/>
-    <w:lsdException w:name="No Spacing" w:semiHidden="0" w:uiPriority="1" w:unhideWhenUsed="0" w:qFormat="1"/>
-    <w:lsdException w:name="Light Shading" w:semiHidden="0" w:uiPriority="60" w:unhideWhenUsed="0"/>
-    <w:lsdException w:name="Light List" w:semiHidden="0" w:uiPriority="61" w:unhideWhenUsed="0"/>
-    <w:lsdException w:name="Light Grid" w:semiHidden="0" w:uiPriority="62" w:unhideWhenUsed="0"/>
-    <w:lsdException w:name="Medium Shading 1" w:semiHidden="0" w:uiPriority="63" w:unhideWhenUsed="0"/>
-    <w:lsdException w:name="Medium Shading 2" w:semiHidden="0" w:uiPriority="64" w:unhideWhenUsed="0"/>
-    <w:lsdException w:name="Medium List 1" w:semiHidden="0" w:uiPriority="65" w:unhideWhenUsed="0"/>
-    <w:lsdException w:name="Medium List 2" w:semiHidden="0" w:uiPriority="66" w:unhideWhenUsed="0"/>
-    <w:lsdException w:name="Medium Grid 1" w:semiHidden="0" w:uiPriority="67" w:unhideWhenUsed="0"/>
-    <w:lsdException w:name="Medium Grid 2" w:semiHidden="0" w:uiPriority="68" w:unhideWhenUsed="0"/>
-    <w:lsdException w:name="Medium Grid 3" w:semiHidden="0" w:uiPriority="69" w:unhideWhenUsed="0"/>
-    <w:lsdException w:name="Dark List" w:semiHidden="0" w:uiPriority="70" w:unhideWhenUsed="0"/>
-    <w:lsdException w:name="Colorful Shading" w:semiHidden="0" w:uiPriority="71" w:unhideWhenUsed="0"/>
-    <w:lsdException w:name="Colorful List" w:semiHidden="0" w:uiPriority="72" w:unhideWhenUsed="0"/>
-    <w:lsdException w:name="Colorful Grid" w:semiHidden="0" w:uiPriority="73" w:unhideWhenUsed="0"/>
-    <w:lsdException w:name="Light Shading Accent 1" w:semiHidden="0" w:uiPriority="60" w:unhideWhenUsed="0"/>
-    <w:lsdException w:name="Light List Accent 1" w:semiHidden="0" w:uiPriority="61" w:unhideWhenUsed="0"/>
-    <w:lsdException w:name="Light Grid Accent 1" w:semiHidden="0" w:uiPriority="62" w:unhideWhenUsed="0"/>
-    <w:lsdException w:name="Medium Shading 1 Accent 1" w:semiHidden="0" w:uiPriority="63" w:unhideWhenUsed="0"/>
-    <w:lsdException w:name="Medium Shading 2 Accent 1" w:semiHidden="0" w:uiPriority="64" w:unhideWhenUsed="0"/>
-    <w:lsdException w:name="Medium List 1 Accent 1" w:semiHidden="0" w:uiPriority="65" w:unhideWhenUsed="0"/>
-    <w:lsdException w:name="Revision" w:unhideWhenUsed="0"/>
-    <w:lsdException w:name="List Paragraph" w:semiHidden="0" w:uiPriority="34" w:unhideWhenUsed="0" w:qFormat="1"/>
-    <w:lsdException w:name="Quote" w:semiHidden="0" w:uiPriority="29" w:unhideWhenUsed="0" w:qFormat="1"/>
-    <w:lsdException w:name="Intense Quote" w:semiHidden="0" w:uiPriority="30" w:unhideWhenUsed="0" w:qFormat="1"/>
-    <w:lsdException w:name="Medium List 2 Accent 1" w:semiHidden="0" w:uiPriority="66" w:unhideWhenUsed="0"/>
-    <w:lsdException w:name="Medium Grid 1 Accent 1" w:semiHidden="0" w:uiPriority="67" w:unhideWhenUsed="0"/>
-    <w:lsdException w:name="Medium Grid 2 Accent 1" w:semiHidden="0" w:uiPriority="68" w:unhideWhenUsed="0"/>
-    <w:lsdException w:name="Medium Grid 3 Accent 1" w:semiHidden="0" w:uiPriority="69" w:unhideWhenUsed="0"/>
-    <w:lsdException w:name="Dark List Accent 1" w:semiHidden="0" w:uiPriority="70" w:unhideWhenUsed="0"/>
-    <w:lsdException w:name="Colorful Shading Accent 1" w:semiHidden="0" w:uiPriority="71" w:unhideWhenUsed="0"/>
-    <w:lsdException w:name="Colorful List Accent 1" w:semiHidden="0" w:uiPriority="72" w:unhideWhenUsed="0"/>
-    <w:lsdException w:name="Colorful Grid Accent 1" w:semiHidden="0" w:uiPriority="73" w:unhideWhenUsed="0"/>
-    <w:lsdException w:name="Light Shading Accent 2" w:semiHidden="0" w:uiPriority="60" w:unhideWhenUsed="0"/>
-    <w:lsdException w:name="Light List Accent 2" w:semiHidden="0" w:uiPriority="61" w:unhideWhenUsed="0"/>
-    <w:lsdException w:name="Light Grid Accent 2" w:semiHidden="0" w:uiPriority="62" w:unhideWhenUsed="0"/>
-    <w:lsdException w:name="Medium Shading 1 Accent 2" w:semiHidden="0" w:uiPriority="63" w:unhideWhenUsed="0"/>
-    <w:lsdException w:name="Medium Shading 2 Accent 2" w:semiHidden="0" w:uiPriority="64" w:unhideWhenUsed="0"/>
-    <w:lsdException w:name="Medium List 1 Accent 2" w:semiHidden="0" w:uiPriority="65" w:unhideWhenUsed="0"/>
-    <w:lsdException w:name="Medium List 2 Accent 2" w:semiHidden="0" w:uiPriority="66" w:unhideWhenUsed="0"/>
-    <w:lsdException w:name="Medium Grid 1 Accent 2" w:semiHidden="0" w:uiPriority="67" w:unhideWhenUsed="0"/>
-    <w:lsdException w:name="Medium Grid 2 Accent 2" w:semiHidden="0" w:uiPriority="68" w:unhideWhenUsed="0"/>
-    <w:lsdException w:name="Medium Grid 3 Accent 2" w:semiHidden="0" w:uiPriority="69" w:unhideWhenUsed="0"/>
-    <w:lsdException w:name="Dark List Accent 2" w:semiHidden="0" w:uiPriority="70" w:unhideWhenUsed="0"/>
-    <w:lsdException w:name="Colorful Shading Accent 2" w:semiHidden="0" w:uiPriority="71" w:unhideWhenUsed="0"/>
-    <w:lsdException w:name="Colorful List Accent 2" w:semiHidden="0" w:uiPriority="72" w:unhideWhenUsed="0"/>
-    <w:lsdException w:name="Colorful Grid Accent 2" w:semiHidden="0" w:uiPriority="73" w:unhideWhenUsed="0"/>
-    <w:lsdException w:name="Light Shading Accent 3" w:semiHidden="0" w:uiPriority="60" w:unhideWhenUsed="0"/>
-    <w:lsdException w:name="Light List Accent 3" w:semiHidden="0" w:uiPriority="61" w:unhideWhenUsed="0"/>
-    <w:lsdException w:name="Light Grid Accent 3" w:semiHidden="0" w:uiPriority="62" w:unhideWhenUsed="0"/>
-    <w:lsdException w:name="Medium Shading 1 Accent 3" w:semiHidden="0" w:uiPriority="63" w:unhideWhenUsed="0"/>
-    <w:lsdException w:name="Medium Shading 2 Accent 3" w:semiHidden="0" w:uiPriority="64" w:unhideWhenUsed="0"/>
-    <w:lsdException w:name="Medium List 1 Accent 3" w:semiHidden="0" w:uiPriority="65" w:unhideWhenUsed="0"/>
-    <w:lsdException w:name="Medium List 2 Accent 3" w:semiHidden="0" w:uiPriority="66" w:unhideWhenUsed="0"/>
-    <w:lsdException w:name="Medium Grid 1 Accent 3" w:semiHidden="0" w:uiPriority="67" w:unhideWhenUsed="0"/>
-    <w:lsdException w:name="Medium Grid 2 Accent 3" w:semiHidden="0" w:uiPriority="68" w:unhideWhenUsed="0"/>
-    <w:lsdException w:name="Medium Grid 3 Accent 3" w:semiHidden="0" w:uiPriority="69" w:unhideWhenUsed="0"/>
-    <w:lsdException w:name="Dark List Accent 3" w:semiHidden="0" w:uiPriority="70" w:unhideWhenUsed="0"/>
-    <w:lsdException w:name="Colorful Shading Accent 3" w:semiHidden="0" w:uiPriority="71" w:unhideWhenUsed="0"/>
-    <w:lsdException w:name="Colorful List Accent 3" w:semiHidden="0" w:uiPriority="72" w:unhideWhenUsed="0"/>
-    <w:lsdException w:name="Colorful Grid Accent 3" w:semiHidden="0" w:uiPriority="73" w:unhideWhenUsed="0"/>
-    <w:lsdException w:name="Light Shading Accent 4" w:semiHidden="0" w:uiPriority="60" w:unhideWhenUsed="0"/>
-    <w:lsdException w:name="Light List Accent 4" w:semiHidden="0" w:uiPriority="61" w:unhideWhenUsed="0"/>
-    <w:lsdException w:name="Light Grid Accent 4" w:semiHidden="0" w:uiPriority="62" w:unhideWhenUsed="0"/>
-    <w:lsdException w:name="Medium Shading 1 Accent 4" w:semiHidden="0" w:uiPriority="63" w:unhideWhenUsed="0"/>
-    <w:lsdException w:name="Medium Shading 2 Accent 4" w:semiHidden="0" w:uiPriority="64" w:unhideWhenUsed="0"/>
-    <w:lsdException w:name="Medium List 1 Accent 4" w:semiHidden="0" w:uiPriority="65" w:unhideWhenUsed="0"/>
-    <w:lsdException w:name="Medium List 2 Accent 4" w:semiHidden="0" w:uiPriority="66" w:unhideWhenUsed="0"/>
-    <w:lsdException w:name="Medium Grid 1 Accent 4" w:semiHidden="0" w:uiPriority="67" w:unhideWhenUsed="0"/>
-    <w:lsdException w:name="Medium Grid 2 Accent 4" w:semiHidden="0" w:uiPriority="68" w:unhideWhenUsed="0"/>
-    <w:lsdException w:name="Medium Grid 3 Accent 4" w:semiHidden="0" w:uiPriority="69" w:unhideWhenUsed="0"/>
-    <w:lsdException w:name="Dark List Accent 4" w:semiHidden="0" w:uiPriority="70" w:unhideWhenUsed="0"/>
-    <w:lsdException w:name="Colorful Shading Accent 4" w:semiHidden="0" w:uiPriority="71" w:unhideWhenUsed="0"/>
-    <w:lsdException w:name="Colorful List Accent 4" w:semiHidden="0" w:uiPriority="72" w:unhideWhenUsed="0"/>
-    <w:lsdException w:name="Colorful Grid Accent 4" w:semiHidden="0" w:uiPriority="73" w:unhideWhenUsed="0"/>
-    <w:lsdException w:name="Light Shading Accent 5" w:semiHidden="0" w:uiPriority="60" w:unhideWhenUsed="0"/>
-    <w:lsdException w:name="Light List Accent 5" w:semiHidden="0" w:uiPriority="61" w:unhideWhenUsed="0"/>
-    <w:lsdException w:name="Light Grid Accent 5" w:semiHidden="0" w:uiPriority="62" w:unhideWhenUsed="0"/>
-    <w:lsdException w:name="Medium Shading 1 Accent 5" w:semiHidden="0" w:uiPriority="63" w:unhideWhenUsed="0"/>
-    <w:lsdException w:name="Medium Shading 2 Accent 5" w:semiHidden="0" w:uiPriority="64" w:unhideWhenUsed="0"/>
-    <w:lsdException w:name="Medium List 1 Accent 5" w:semiHidden="0" w:uiPriority="65" w:unhideWhenUsed="0"/>
-    <w:lsdException w:name="Medium List 2 Accent 5" w:semiHidden="0" w:uiPriority="66" w:unhideWhenUsed="0"/>
-    <w:lsdException w:name="Medium Grid 1 Accent 5" w:semiHidden="0" w:uiPriority="67" w:unhideWhenUsed="0"/>
-    <w:lsdException w:name="Medium Grid 2 Accent 5" w:semiHidden="0" w:uiPriority="68" w:unhideWhenUsed="0"/>
-    <w:lsdException w:name="Medium Grid 3 Accent 5" w:semiHidden="0" w:uiPriority="69" w:unhideWhenUsed="0"/>
-    <w:lsdException w:name="Dark List Accent 5" w:semiHidden="0" w:uiPriority="70" w:unhideWhenUsed="0"/>
-    <w:lsdException w:name="Colorful Shading Accent 5" w:semiHidden="0" w:uiPriority="71" w:unhideWhenUsed="0"/>
-    <w:lsdException w:name="Colorful List Accent 5" w:semiHidden="0" w:uiPriority="72" w:unhideWhenUsed="0"/>
-    <w:lsdException w:name="Colorful Grid Accent 5" w:semiHidden="0" w:uiPriority="73" w:unhideWhenUsed="0"/>
-    <w:lsdException w:name="Light Shading Accent 6" w:semiHidden="0" w:uiPriority="60" w:unhideWhenUsed="0"/>
-    <w:lsdException w:name="Light List Accent 6" w:semiHidden="0" w:uiPriority="61" w:unhideWhenUsed="0"/>
-    <w:lsdException w:name="Light Grid Accent 6" w:semiHidden="0" w:uiPriority="62" w:unhideWhenUsed="0"/>
-    <w:lsdException w:name="Medium Shading 1 Accent 6" w:semiHidden="0" w:uiPriority="63" w:unhideWhenUsed="0"/>
-    <w:lsdException w:name="Medium Shading 2 Accent 6" w:semiHidden="0" w:uiPriority="64" w:unhideWhenUsed="0"/>
-    <w:lsdException w:name="Medium List 1 Accent 6" w:semiHidden="0" w:uiPriority="65" w:unhideWhenUsed="0"/>
-    <w:lsdException w:name="Medium List 2 Accent 6" w:semiHidden="0" w:uiPriority="66" w:unhideWhenUsed="0"/>
-    <w:lsdException w:name="Medium Grid 1 Accent 6" w:semiHidden="0" w:uiPriority="67" w:unhideWhenUsed="0"/>
-    <w:lsdException w:name="Medium Grid 2 Accent 6" w:semiHidden="0" w:uiPriority="68" w:unhideWhenUsed="0"/>
-    <w:lsdException w:name="Medium Grid 3 Accent 6" w:semiHidden="0" w:uiPriority="69" w:unhideWhenUsed="0"/>
-    <w:lsdException w:name="Dark List Accent 6" w:semiHidden="0" w:uiPriority="70" w:unhideWhenUsed="0"/>
-    <w:lsdException w:name="Colorful Shading Accent 6" w:semiHidden="0" w:uiPriority="71" w:unhideWhenUsed="0"/>
-    <w:lsdException w:name="Colorful List Accent 6" w:semiHidden="0" w:uiPriority="72" w:unhideWhenUsed="0"/>
-    <w:lsdException w:name="Colorful Grid Accent 6" w:semiHidden="0" w:uiPriority="73" w:unhideWhenUsed="0"/>
-    <w:lsdException w:name="Subtle Emphasis" w:semiHidden="0" w:uiPriority="19" w:unhideWhenUsed="0" w:qFormat="1"/>
-    <w:lsdException w:name="Intense Emphasis" w:semiHidden="0" w:uiPriority="21" w:unhideWhenUsed="0" w:qFormat="1"/>
-    <w:lsdException w:name="Subtle Reference" w:semiHidden="0" w:uiPriority="31" w:unhideWhenUsed="0" w:qFormat="1"/>
-    <w:lsdException w:name="Intense Reference" w:semiHidden="0" w:uiPriority="32" w:unhideWhenUsed="0" w:qFormat="1"/>
-    <w:lsdException w:name="Book Title" w:semiHidden="0" w:uiPriority="33" w:unhideWhenUsed="0" w:qFormat="1"/>
-    <w:lsdException w:name="Bibliography" w:uiPriority="37"/>
-    <w:lsdException w:name="TOC Heading" w:uiPriority="39" w:qFormat="1"/>
-  </w:latentStyles>
-  <w:style w:type="paragraph" w:default="1" w:styleId="Normal">
-    <w:name w:val="Normal"/>
-    <w:qFormat/>
-  </w:style>
-  <w:style w:type="character" w:default="1" w:styleId="Standardskrifttypeiafsnit">
-    <w:name w:val="Default Paragraph Font"/>
-    <w:uiPriority w:val="1"/>
-    <w:semiHidden/>
-    <w:unhideWhenUsed/>
-  </w:style>
-  <w:style w:type="table" w:default="1" w:styleId="Tabel-Normal">
-    <w:name w:val="Normal Table"/>
-    <w:uiPriority w:val="99"/>
-    <w:semiHidden/>
-    <w:unhideWhenUsed/>
-    <w:qFormat/>
-    <w:tblPr>
-      <w:tblInd w:w="0" w:type="dxa"/>
-      <w:tblCellMar>
-        <w:top w:w="0" w:type="dxa"/>
-        <w:left w:w="108" w:type="dxa"/>
-        <w:bottom w:w="0" w:type="dxa"/>
-        <w:right w:w="108" w:type="dxa"/>
-      </w:tblCellMar>
-    </w:tblPr>
-  </w:style>
-  <w:style w:type="numbering" w:default="1" w:styleId="Ingenoversigt">
-    <w:name w:val="No List"/>
-    <w:uiPriority w:val="99"/>
-    <w:semiHidden/>
-    <w:unhideWhenUsed/>
-  </w:style>
-  <w:style w:type="paragraph" w:customStyle="1" w:styleId="B591C0F5099F46B1B85C13C5E0826873">
-    <w:name w:val="B591C0F5099F46B1B85C13C5E0826873"/>
-    <w:rsid w:val="00291F33"/>
-  </w:style>
-</w:styles>
-</file>
-
-<file path=word/glossary/webSettings.xml><?xml version="1.0" encoding="utf-8"?>
-<w:webSettings xmlns:r="http://schemas.openxmlformats.org/officeDocument/2006/relationships" xmlns:w="http://schemas.openxmlformats.org/wordprocessingml/2006/main">
-  <w:optimizeForBrowser/>
-</w:webSettings>
-</file>
-
 <file path=word/theme/theme1.xml><?xml version="1.0" encoding="utf-8"?>
 <a:theme xmlns:a="http://schemas.openxmlformats.org/drawingml/2006/main" name="Kontortema">
   <a:themeElements>
@@ -4063,7 +3742,7 @@
 </file>
 
 <file path=customXml/itemProps1.xml><?xml version="1.0" encoding="utf-8"?>
-<ds:datastoreItem xmlns:ds="http://schemas.openxmlformats.org/officeDocument/2006/customXml" ds:itemID="{916673BF-C2F0-4652-BFAA-F4EEC04FA548}">
+<ds:datastoreItem xmlns:ds="http://schemas.openxmlformats.org/officeDocument/2006/customXml" ds:itemID="{30C8DD5D-BCF1-45C1-8A18-236BAC4349B0}">
   <ds:schemaRefs>
     <ds:schemaRef ds:uri="http://schemas.openxmlformats.org/officeDocument/2006/bibliography"/>
   </ds:schemaRefs>

</xml_diff>

<commit_message>
Adding pdfs and update to Explanation of thread pattern matching
</commit_message>
<xml_diff>
--- a/Sysreq/Explanation of Thred Pattern Mathing A.docx
+++ b/Sysreq/Explanation of Thred Pattern Mathing A.docx
@@ -41,7 +41,25 @@
           <w:szCs w:val="56"/>
           <w:lang w:val="en-GB"/>
         </w:rPr>
-        <w:t>Explanation of Thread pattern mathing</w:t>
+        <w:t>Explanation of Thread pattern mat</w:t>
+      </w:r>
+      <w:r>
+        <w:rPr>
+          <w:b/>
+          <w:sz w:val="56"/>
+          <w:szCs w:val="56"/>
+          <w:lang w:val="en-GB"/>
+        </w:rPr>
+        <w:t>c</w:t>
+      </w:r>
+      <w:r>
+        <w:rPr>
+          <w:b/>
+          <w:sz w:val="56"/>
+          <w:szCs w:val="56"/>
+          <w:lang w:val="en-GB"/>
+        </w:rPr>
+        <w:t>hing</w:t>
       </w:r>
     </w:p>
     <w:p>
@@ -1677,7 +1695,16 @@
                       <w:szCs w:val="28"/>
                       <w:lang w:val="en-GB"/>
                     </w:rPr>
-                    <w:t>paterns as saved in the thread response subsystem is a complex data structure that reflects important attack data like:</w:t>
+                    <w:t>patterns</w:t>
+                  </w:r>
+                  <w:r>
+                    <w:rPr>
+                      <w:b/>
+                      <w:sz w:val="28"/>
+                      <w:szCs w:val="28"/>
+                      <w:lang w:val="en-GB"/>
+                    </w:rPr>
+                    <w:t xml:space="preserve"> as saved in the thread response subsystem is a complex data structure that reflects important attack data like:</w:t>
                   </w:r>
                 </w:p>
                 <w:p>
@@ -1937,7 +1964,16 @@
                       <w:szCs w:val="28"/>
                       <w:lang w:val="en-GB"/>
                     </w:rPr>
-                    <w:t>/recorded :</w:t>
+                    <w:t>/</w:t>
+                  </w:r>
+                  <w:r>
+                    <w:rPr>
+                      <w:b/>
+                      <w:sz w:val="28"/>
+                      <w:szCs w:val="28"/>
+                      <w:lang w:val="en-GB"/>
+                    </w:rPr>
+                    <w:t>recorded:</w:t>
                   </w:r>
                 </w:p>
                 <w:p>
@@ -1965,7 +2001,25 @@
                       <w:szCs w:val="28"/>
                       <w:lang w:val="en-GB"/>
                     </w:rPr>
-                    <w:t>by sampling real time data from the mws durin</w:t>
+                    <w:t xml:space="preserve">by sampling real time data from the </w:t>
+                  </w:r>
+                  <w:r>
+                    <w:rPr>
+                      <w:b/>
+                      <w:sz w:val="28"/>
+                      <w:szCs w:val="28"/>
+                      <w:lang w:val="en-GB"/>
+                    </w:rPr>
+                    <w:t>MWS</w:t>
+                  </w:r>
+                  <w:r>
+                    <w:rPr>
+                      <w:b/>
+                      <w:sz w:val="28"/>
+                      <w:szCs w:val="28"/>
+                      <w:lang w:val="en-GB"/>
+                    </w:rPr>
+                    <w:t xml:space="preserve"> durin</w:t>
                   </w:r>
                   <w:r>
                     <w:rPr>
@@ -2290,7 +2344,25 @@
                       <w:szCs w:val="28"/>
                       <w:lang w:val="en-GB"/>
                     </w:rPr>
-                    <w:t>The actual thread pattern as observed by the mws is correlated to the thread patterns in the databa</w:t>
+                    <w:t xml:space="preserve">The actual thread pattern as observed by the </w:t>
+                  </w:r>
+                  <w:r>
+                    <w:rPr>
+                      <w:b/>
+                      <w:sz w:val="28"/>
+                      <w:szCs w:val="28"/>
+                      <w:lang w:val="en-GB"/>
+                    </w:rPr>
+                    <w:t>MWS</w:t>
+                  </w:r>
+                  <w:r>
+                    <w:rPr>
+                      <w:b/>
+                      <w:sz w:val="28"/>
+                      <w:szCs w:val="28"/>
+                      <w:lang w:val="en-GB"/>
+                    </w:rPr>
+                    <w:t xml:space="preserve"> is correlated to the thread patterns in the databa</w:t>
                   </w:r>
                   <w:r>
                     <w:rPr>
@@ -2524,6 +2596,511 @@
           <w:lang w:val="en-GB"/>
         </w:rPr>
       </w:pPr>
+    </w:p>
+    <w:p>
+      <w:pPr>
+        <w:contextualSpacing w:val="0"/>
+        <w:rPr>
+          <w:b/>
+          <w:sz w:val="28"/>
+          <w:szCs w:val="28"/>
+          <w:lang w:val="en-GB"/>
+        </w:rPr>
+      </w:pPr>
+    </w:p>
+    <w:p>
+      <w:pPr>
+        <w:contextualSpacing w:val="0"/>
+        <w:rPr>
+          <w:b/>
+          <w:sz w:val="28"/>
+          <w:szCs w:val="28"/>
+          <w:lang w:val="en-GB"/>
+        </w:rPr>
+      </w:pPr>
+    </w:p>
+    <w:p>
+      <w:pPr>
+        <w:contextualSpacing w:val="0"/>
+        <w:rPr>
+          <w:b/>
+          <w:sz w:val="28"/>
+          <w:szCs w:val="28"/>
+          <w:lang w:val="en-GB"/>
+        </w:rPr>
+      </w:pPr>
+    </w:p>
+    <w:p>
+      <w:pPr>
+        <w:contextualSpacing w:val="0"/>
+        <w:rPr>
+          <w:b/>
+          <w:sz w:val="28"/>
+          <w:szCs w:val="28"/>
+          <w:lang w:val="en-GB"/>
+        </w:rPr>
+      </w:pPr>
+    </w:p>
+    <w:p>
+      <w:pPr>
+        <w:contextualSpacing w:val="0"/>
+        <w:rPr>
+          <w:b/>
+          <w:sz w:val="28"/>
+          <w:szCs w:val="28"/>
+          <w:lang w:val="en-GB"/>
+        </w:rPr>
+      </w:pPr>
+    </w:p>
+    <w:p>
+      <w:pPr>
+        <w:contextualSpacing w:val="0"/>
+        <w:rPr>
+          <w:b/>
+          <w:sz w:val="28"/>
+          <w:szCs w:val="28"/>
+          <w:lang w:val="en-GB"/>
+        </w:rPr>
+      </w:pPr>
+    </w:p>
+    <w:p>
+      <w:pPr>
+        <w:contextualSpacing w:val="0"/>
+        <w:rPr>
+          <w:b/>
+          <w:sz w:val="28"/>
+          <w:szCs w:val="28"/>
+          <w:lang w:val="en-GB"/>
+        </w:rPr>
+      </w:pPr>
+    </w:p>
+    <w:p>
+      <w:pPr>
+        <w:contextualSpacing w:val="0"/>
+        <w:rPr>
+          <w:b/>
+          <w:sz w:val="28"/>
+          <w:szCs w:val="28"/>
+          <w:lang w:val="en-GB"/>
+        </w:rPr>
+      </w:pPr>
+    </w:p>
+    <w:p>
+      <w:pPr>
+        <w:contextualSpacing w:val="0"/>
+        <w:rPr>
+          <w:b/>
+          <w:sz w:val="28"/>
+          <w:szCs w:val="28"/>
+          <w:lang w:val="en-GB"/>
+        </w:rPr>
+      </w:pPr>
+      <w:r>
+        <w:rPr>
+          <w:b/>
+          <w:sz w:val="28"/>
+          <w:szCs w:val="28"/>
+          <w:lang w:val="en-GB"/>
+        </w:rPr>
+        <w:lastRenderedPageBreak/>
+        <w:t xml:space="preserve">If the customer wishes a further specification of the MWS GFE capabilities and the mathematical xyz procedure </w:t>
+      </w:r>
+      <w:r>
+        <w:rPr>
+          <w:b/>
+          <w:sz w:val="28"/>
+          <w:szCs w:val="28"/>
+          <w:lang w:val="en-GB"/>
+        </w:rPr>
+        <w:t>it may</w:t>
+      </w:r>
+      <w:r>
+        <w:rPr>
+          <w:b/>
+          <w:sz w:val="28"/>
+          <w:szCs w:val="28"/>
+          <w:lang w:val="en-GB"/>
+        </w:rPr>
+        <w:t xml:space="preserve"> be given as follows:</w:t>
+      </w:r>
+    </w:p>
+    <w:tbl>
+      <w:tblPr>
+        <w:tblW w:w="9244" w:type="dxa"/>
+        <w:tblInd w:w="929" w:type="dxa"/>
+        <w:tblBorders>
+          <w:top w:val="single" w:sz="4" w:space="0" w:color="000000"/>
+          <w:left w:val="single" w:sz="4" w:space="0" w:color="000000"/>
+          <w:bottom w:val="single" w:sz="4" w:space="0" w:color="000000"/>
+          <w:right w:val="single" w:sz="4" w:space="0" w:color="000000"/>
+          <w:insideH w:val="single" w:sz="4" w:space="0" w:color="000000"/>
+          <w:insideV w:val="single" w:sz="4" w:space="0" w:color="000000"/>
+        </w:tblBorders>
+        <w:tblLook w:val="00A0"/>
+      </w:tblPr>
+      <w:tblGrid>
+        <w:gridCol w:w="1275"/>
+        <w:gridCol w:w="7969"/>
+      </w:tblGrid>
+      <w:tr>
+        <w:tc>
+          <w:tcPr>
+            <w:tcW w:w="1275" w:type="dxa"/>
+          </w:tcPr>
+          <w:p>
+            <w:pPr>
+              <w:spacing w:after="0" w:line="240" w:lineRule="auto"/>
+              <w:jc w:val="center"/>
+              <w:rPr>
+                <w:lang w:val="en-GB"/>
+              </w:rPr>
+            </w:pPr>
+            <w:r>
+              <w:rPr>
+                <w:lang w:val="en-GB"/>
+              </w:rPr>
+              <w:t>REQ ID</w:t>
+            </w:r>
+          </w:p>
+        </w:tc>
+        <w:tc>
+          <w:tcPr>
+            <w:tcW w:w="7969" w:type="dxa"/>
+          </w:tcPr>
+          <w:p>
+            <w:pPr>
+              <w:spacing w:after="0" w:line="240" w:lineRule="auto"/>
+              <w:jc w:val="center"/>
+              <w:rPr>
+                <w:lang w:val="en-GB"/>
+              </w:rPr>
+            </w:pPr>
+            <w:r>
+              <w:rPr>
+                <w:lang w:val="en-GB"/>
+              </w:rPr>
+              <w:t>Requirement</w:t>
+            </w:r>
+          </w:p>
+        </w:tc>
+      </w:tr>
+      <w:tr>
+        <w:tc>
+          <w:tcPr>
+            <w:tcW w:w="1275" w:type="dxa"/>
+          </w:tcPr>
+          <w:p>
+            <w:pPr>
+              <w:spacing w:after="0" w:line="240" w:lineRule="auto"/>
+              <w:jc w:val="center"/>
+              <w:rPr>
+                <w:lang w:val="en-GB"/>
+              </w:rPr>
+            </w:pPr>
+            <w:r>
+              <w:rPr>
+                <w:lang w:val="en-GB"/>
+              </w:rPr>
+              <w:t>SR-14</w:t>
+            </w:r>
+          </w:p>
+        </w:tc>
+        <w:tc>
+          <w:tcPr>
+            <w:tcW w:w="7969" w:type="dxa"/>
+          </w:tcPr>
+          <w:p>
+            <w:pPr>
+              <w:spacing w:after="0" w:line="240" w:lineRule="auto"/>
+              <w:rPr>
+                <w:rStyle w:val="apple-style-span"/>
+                <w:rFonts w:ascii="Arial" w:hAnsi="Arial" w:cs="Arial"/>
+                <w:color w:val="000000"/>
+                <w:lang w:val="en-US"/>
+              </w:rPr>
+            </w:pPr>
+            <w:r>
+              <w:rPr>
+                <w:rStyle w:val="apple-style-span"/>
+                <w:rFonts w:ascii="Arial" w:hAnsi="Arial" w:cs="Arial"/>
+                <w:color w:val="000000"/>
+                <w:lang w:val="en-US"/>
+              </w:rPr>
+              <w:t>The thread response to a given thread shall be determined based a</w:t>
+            </w:r>
+            <w:r>
+              <w:rPr>
+                <w:rFonts w:ascii="Arial" w:hAnsi="Arial" w:cs="Arial"/>
+                <w:color w:val="000000"/>
+                <w:sz w:val="28"/>
+                <w:szCs w:val="28"/>
+                <w:lang w:val="en-US"/>
+              </w:rPr>
+              <w:br/>
+            </w:r>
+            <w:r>
+              <w:rPr>
+                <w:rStyle w:val="apple-style-span"/>
+                <w:rFonts w:ascii="Arial" w:hAnsi="Arial" w:cs="Arial"/>
+                <w:color w:val="000000"/>
+                <w:lang w:val="en-US"/>
+              </w:rPr>
+              <w:t>maximum of the last 10 samples of the following MWS information</w:t>
+            </w:r>
+            <w:r>
+              <w:rPr>
+                <w:rStyle w:val="apple-style-span"/>
+                <w:rFonts w:ascii="Arial" w:hAnsi="Arial" w:cs="Arial"/>
+                <w:color w:val="000000"/>
+                <w:lang w:val="en-US"/>
+              </w:rPr>
+              <w:t xml:space="preserve"> for a maximum of 4 simultaneous missiles.</w:t>
+            </w:r>
+          </w:p>
+          <w:p>
+            <w:pPr>
+              <w:spacing w:after="0" w:line="240" w:lineRule="auto"/>
+              <w:rPr>
+                <w:rStyle w:val="apple-style-span"/>
+                <w:rFonts w:ascii="Arial" w:hAnsi="Arial" w:cs="Arial"/>
+                <w:color w:val="000000"/>
+                <w:lang w:val="en-US"/>
+              </w:rPr>
+            </w:pPr>
+            <w:r>
+              <w:rPr>
+                <w:rStyle w:val="apple-style-span"/>
+                <w:rFonts w:ascii="Arial" w:hAnsi="Arial" w:cs="Arial"/>
+                <w:color w:val="000000"/>
+                <w:lang w:val="en-US"/>
+              </w:rPr>
+              <w:t>* Aircraft position</w:t>
+            </w:r>
+          </w:p>
+          <w:p>
+            <w:pPr>
+              <w:spacing w:after="0" w:line="240" w:lineRule="auto"/>
+              <w:rPr>
+                <w:rStyle w:val="apple-style-span"/>
+                <w:rFonts w:ascii="Arial" w:hAnsi="Arial" w:cs="Arial"/>
+                <w:color w:val="000000"/>
+                <w:lang w:val="en-US"/>
+              </w:rPr>
+            </w:pPr>
+            <w:r>
+              <w:rPr>
+                <w:rStyle w:val="apple-style-span"/>
+                <w:rFonts w:ascii="Arial" w:hAnsi="Arial" w:cs="Arial"/>
+                <w:color w:val="000000"/>
+                <w:lang w:val="en-US"/>
+              </w:rPr>
+              <w:t xml:space="preserve">* </w:t>
+            </w:r>
+            <w:r>
+              <w:rPr>
+                <w:rStyle w:val="apple-style-span"/>
+                <w:rFonts w:ascii="Arial" w:hAnsi="Arial" w:cs="Arial"/>
+                <w:color w:val="000000"/>
+                <w:lang w:val="en-US"/>
+              </w:rPr>
+              <w:t>Missile p</w:t>
+            </w:r>
+            <w:r>
+              <w:rPr>
+                <w:rStyle w:val="apple-style-span"/>
+                <w:rFonts w:ascii="Arial" w:hAnsi="Arial" w:cs="Arial"/>
+                <w:color w:val="000000"/>
+                <w:lang w:val="en-US"/>
+              </w:rPr>
+              <w:t>osition</w:t>
+            </w:r>
+            <w:r>
+              <w:rPr>
+                <w:rStyle w:val="apple-style-span"/>
+                <w:rFonts w:ascii="Arial" w:hAnsi="Arial" w:cs="Arial"/>
+                <w:color w:val="000000"/>
+                <w:lang w:val="en-US"/>
+              </w:rPr>
+              <w:t>(s)</w:t>
+            </w:r>
+            <w:r>
+              <w:rPr>
+                <w:rStyle w:val="apple-style-span"/>
+                <w:rFonts w:ascii="Arial" w:hAnsi="Arial" w:cs="Arial"/>
+                <w:color w:val="000000"/>
+                <w:lang w:val="en-US"/>
+              </w:rPr>
+              <w:t xml:space="preserve"> (accuracy defined by GFE MWS specification)</w:t>
+            </w:r>
+            <w:r>
+              <w:rPr>
+                <w:rFonts w:ascii="Arial" w:hAnsi="Arial" w:cs="Arial"/>
+                <w:color w:val="000000"/>
+                <w:sz w:val="28"/>
+                <w:szCs w:val="28"/>
+                <w:lang w:val="en-US"/>
+              </w:rPr>
+              <w:br/>
+            </w:r>
+            <w:r>
+              <w:rPr>
+                <w:rStyle w:val="apple-style-span"/>
+                <w:rFonts w:ascii="Arial" w:hAnsi="Arial" w:cs="Arial"/>
+                <w:color w:val="000000"/>
+                <w:lang w:val="en-US"/>
+              </w:rPr>
+              <w:t>* Time (accuracy defined by GFE MWS specification)</w:t>
+            </w:r>
+            <w:r>
+              <w:rPr>
+                <w:rFonts w:ascii="Arial" w:hAnsi="Arial" w:cs="Arial"/>
+                <w:color w:val="000000"/>
+                <w:sz w:val="28"/>
+                <w:szCs w:val="28"/>
+                <w:lang w:val="en-US"/>
+              </w:rPr>
+              <w:br/>
+            </w:r>
+            <w:r>
+              <w:rPr>
+                <w:rStyle w:val="apple-style-span"/>
+                <w:rFonts w:ascii="Arial" w:hAnsi="Arial" w:cs="Arial"/>
+                <w:color w:val="000000"/>
+                <w:lang w:val="en-US"/>
+              </w:rPr>
+              <w:t>* Heat signature (as defined by the the GFE MWS specification).</w:t>
+            </w:r>
+          </w:p>
+          <w:p>
+            <w:pPr>
+              <w:spacing w:after="0" w:line="240" w:lineRule="auto"/>
+              <w:rPr>
+                <w:rStyle w:val="apple-style-span"/>
+                <w:rFonts w:ascii="Arial" w:hAnsi="Arial" w:cs="Arial"/>
+                <w:color w:val="000000"/>
+                <w:lang w:val="en-US"/>
+              </w:rPr>
+            </w:pPr>
+          </w:p>
+          <w:p>
+            <w:pPr>
+              <w:spacing w:after="0" w:line="240" w:lineRule="auto"/>
+              <w:rPr>
+                <w:rStyle w:val="apple-style-span"/>
+                <w:rFonts w:ascii="Arial" w:hAnsi="Arial" w:cs="Arial"/>
+                <w:color w:val="000000"/>
+                <w:lang w:val="en-US"/>
+              </w:rPr>
+            </w:pPr>
+            <w:r>
+              <w:rPr>
+                <w:rStyle w:val="apple-style-span"/>
+                <w:rFonts w:ascii="Arial" w:hAnsi="Arial" w:cs="Arial"/>
+                <w:color w:val="000000"/>
+                <w:lang w:val="en-US"/>
+              </w:rPr>
+              <w:t>INFO: The MWS information is processed by the xyz procedure and</w:t>
+            </w:r>
+            <w:r>
+              <w:rPr>
+                <w:rFonts w:ascii="Arial" w:hAnsi="Arial" w:cs="Arial"/>
+                <w:color w:val="000000"/>
+                <w:sz w:val="28"/>
+                <w:szCs w:val="28"/>
+                <w:lang w:val="en-US"/>
+              </w:rPr>
+              <w:br/>
+            </w:r>
+            <w:r>
+              <w:rPr>
+                <w:rStyle w:val="apple-style-span"/>
+                <w:rFonts w:ascii="Arial" w:hAnsi="Arial" w:cs="Arial"/>
+                <w:color w:val="000000"/>
+                <w:lang w:val="en-US"/>
+              </w:rPr>
+              <w:t>compared to the preprogrammed thread pattern.</w:t>
+            </w:r>
+          </w:p>
+          <w:p>
+            <w:pPr>
+              <w:spacing w:after="0" w:line="240" w:lineRule="auto"/>
+              <w:rPr>
+                <w:lang w:val="en-GB"/>
+              </w:rPr>
+            </w:pPr>
+            <w:r>
+              <w:rPr>
+                <w:rStyle w:val="apple-style-span"/>
+                <w:rFonts w:ascii="Arial" w:hAnsi="Arial" w:cs="Arial"/>
+                <w:color w:val="000000"/>
+                <w:lang w:val="en-US"/>
+              </w:rPr>
+              <w:t>INFO: procedures exist to compare, integrate and differentiate the positions to obtain e.g. direction and speed</w:t>
+            </w:r>
+            <w:r>
+              <w:rPr>
+                <w:rStyle w:val="apple-style-span"/>
+                <w:rFonts w:ascii="Arial" w:hAnsi="Arial" w:cs="Arial"/>
+                <w:color w:val="000000"/>
+                <w:lang w:val="en-US"/>
+              </w:rPr>
+              <w:t xml:space="preserve"> of both the missile and aircraft</w:t>
+            </w:r>
+            <w:r>
+              <w:rPr>
+                <w:rStyle w:val="apple-style-span"/>
+                <w:rFonts w:ascii="Arial" w:hAnsi="Arial" w:cs="Arial"/>
+                <w:color w:val="000000"/>
+                <w:lang w:val="en-US"/>
+              </w:rPr>
+              <w:t>.</w:t>
+            </w:r>
+          </w:p>
+        </w:tc>
+      </w:tr>
+    </w:tbl>
+    <w:p>
+      <w:pPr>
+        <w:contextualSpacing w:val="0"/>
+        <w:rPr>
+          <w:b/>
+          <w:sz w:val="28"/>
+          <w:szCs w:val="28"/>
+          <w:lang w:val="en-US"/>
+        </w:rPr>
+      </w:pPr>
+    </w:p>
+    <w:p>
+      <w:pPr>
+        <w:contextualSpacing w:val="0"/>
+        <w:rPr>
+          <w:b/>
+          <w:sz w:val="28"/>
+          <w:szCs w:val="28"/>
+          <w:lang w:val="en-GB"/>
+        </w:rPr>
+      </w:pPr>
+    </w:p>
+    <w:p>
+      <w:pPr>
+        <w:contextualSpacing w:val="0"/>
+        <w:rPr>
+          <w:b/>
+          <w:sz w:val="28"/>
+          <w:szCs w:val="28"/>
+          <w:lang w:val="en-US"/>
+        </w:rPr>
+      </w:pPr>
+      <w:r>
+        <w:rPr>
+          <w:rFonts w:ascii="Arial" w:hAnsi="Arial" w:cs="Arial"/>
+          <w:color w:val="000000"/>
+          <w:sz w:val="28"/>
+          <w:szCs w:val="28"/>
+          <w:lang w:val="en-US"/>
+        </w:rPr>
+        <w:br/>
+      </w:r>
     </w:p>
     <w:sectPr>
       <w:pgSz w:w="11906" w:h="16838"/>
@@ -2591,7 +3168,7 @@
             <w:rPr>
               <w:noProof/>
             </w:rPr>
-            <w:t>4</w:t>
+            <w:t>5</w:t>
           </w:r>
         </w:fldSimple>
       </w:p>
@@ -3451,6 +4028,11 @@
       <w:szCs w:val="16"/>
     </w:rPr>
   </w:style>
+  <w:style w:type="character" w:customStyle="1" w:styleId="apple-style-span">
+    <w:name w:val="apple-style-span"/>
+    <w:basedOn w:val="Standardskrifttypeiafsnit"/>
+    <w:rsid w:val="00DC54E0"/>
+  </w:style>
 </w:styles>
 </file>
 
@@ -3742,7 +4324,7 @@
 </file>
 
 <file path=customXml/itemProps1.xml><?xml version="1.0" encoding="utf-8"?>
-<ds:datastoreItem xmlns:ds="http://schemas.openxmlformats.org/officeDocument/2006/customXml" ds:itemID="{30C8DD5D-BCF1-45C1-8A18-236BAC4349B0}">
+<ds:datastoreItem xmlns:ds="http://schemas.openxmlformats.org/officeDocument/2006/customXml" ds:itemID="{3F55D781-61CC-4A80-A786-56F207E3F816}">
   <ds:schemaRefs>
     <ds:schemaRef ds:uri="http://schemas.openxmlformats.org/officeDocument/2006/bibliography"/>
   </ds:schemaRefs>

</xml_diff>